<commit_message>
FIX: ForEach 오류 수정
</commit_message>
<xml_diff>
--- a/DeveloperGuide.docx
+++ b/DeveloperGuide.docx
@@ -44,7 +44,34 @@
           <w:rFonts w:hint="eastAsia"/>
         </w:rPr>
         <w:br/>
-        <w:t>Plz wait untill I release this.</w:t>
+      </w:r>
+      <w:proofErr w:type="spellStart"/>
+      <w:r>
+        <w:rPr>
+          <w:rFonts w:hint="eastAsia"/>
+        </w:rPr>
+        <w:t>Plz</w:t>
+      </w:r>
+      <w:proofErr w:type="spellEnd"/>
+      <w:r>
+        <w:rPr>
+          <w:rFonts w:hint="eastAsia"/>
+        </w:rPr>
+        <w:t xml:space="preserve"> wait </w:t>
+      </w:r>
+      <w:proofErr w:type="spellStart"/>
+      <w:r>
+        <w:rPr>
+          <w:rFonts w:hint="eastAsia"/>
+        </w:rPr>
+        <w:t>untill</w:t>
+      </w:r>
+      <w:proofErr w:type="spellEnd"/>
+      <w:r>
+        <w:rPr>
+          <w:rFonts w:hint="eastAsia"/>
+        </w:rPr>
+        <w:t xml:space="preserve"> I release this.</w:t>
       </w:r>
     </w:p>
     <w:p>
@@ -153,13 +180,8 @@
           </w:tcPr>
           <w:p>
             <w:r>
-              <w:rPr>
-                <w:rFonts w:hint="eastAsia"/>
-              </w:rPr>
-              <w:t>6837</w:t>
-            </w:r>
-            <w:bookmarkStart w:id="0" w:name="_GoBack"/>
-            <w:bookmarkEnd w:id="0"/>
+              <w:t>7001</w:t>
+            </w:r>
           </w:p>
         </w:tc>
       </w:tr>
@@ -210,8 +232,21 @@
             <w:gridSpan w:val="3"/>
           </w:tcPr>
           <w:p>
-            <w:r>
-              <w:t>It’ve borned from the dust</w:t>
+            <w:proofErr w:type="spellStart"/>
+            <w:r>
+              <w:t>It’ve</w:t>
+            </w:r>
+            <w:proofErr w:type="spellEnd"/>
+            <w:r>
+              <w:t xml:space="preserve"> </w:t>
+            </w:r>
+            <w:proofErr w:type="spellStart"/>
+            <w:r>
+              <w:t>borned</w:t>
+            </w:r>
+            <w:proofErr w:type="spellEnd"/>
+            <w:r>
+              <w:t xml:space="preserve"> from the dust</w:t>
             </w:r>
           </w:p>
         </w:tc>
@@ -246,8 +281,13 @@
             <w:gridSpan w:val="3"/>
           </w:tcPr>
           <w:p>
-            <w:r>
-              <w:t>world begins.</w:t>
+            <w:proofErr w:type="gramStart"/>
+            <w:r>
+              <w:t>world</w:t>
+            </w:r>
+            <w:proofErr w:type="gramEnd"/>
+            <w:r>
+              <w:t xml:space="preserve"> begins.</w:t>
             </w:r>
           </w:p>
         </w:tc>
@@ -300,7 +340,7 @@
           </w:tcPr>
           <w:p>
             <w:r>
-              <w:t>2015-03-04</w:t>
+              <w:t>2015-03-29</w:t>
             </w:r>
             <w:r>
               <w:rPr>
@@ -368,8 +408,10 @@
               <w:rPr>
                 <w:rFonts w:hint="eastAsia"/>
               </w:rPr>
-              <w:t>2</w:t>
-            </w:r>
+              <w:t>3</w:t>
+            </w:r>
+            <w:bookmarkStart w:id="0" w:name="_GoBack"/>
+            <w:bookmarkEnd w:id="0"/>
           </w:p>
         </w:tc>
       </w:tr>
@@ -687,7 +729,7 @@
                     <w:rPr>
                       <w:color w:val="FF0000"/>
                     </w:rPr>
-                    <w:t>688</w:t>
+                    <w:t>690</w:t>
                   </w:r>
                 </w:p>
               </w:tc>
@@ -762,7 +804,7 @@
                     <w:rPr>
                       <w:color w:val="FF0000"/>
                     </w:rPr>
-                    <w:t>415</w:t>
+                    <w:t>417</w:t>
                   </w:r>
                 </w:p>
               </w:tc>
@@ -837,7 +879,7 @@
                     <w:rPr>
                       <w:color w:val="FF0000"/>
                     </w:rPr>
-                    <w:t>2733</w:t>
+                    <w:t>2735</w:t>
                   </w:r>
                 </w:p>
               </w:tc>
@@ -916,7 +958,6 @@
                   <w:pPr>
                     <w:framePr w:hSpace="142" w:wrap="around" w:vAnchor="text" w:hAnchor="margin" w:y="1"/>
                     <w:rPr>
-                      <w:rFonts w:hint="eastAsia"/>
                       <w:color w:val="FF0000"/>
                     </w:rPr>
                   </w:pPr>
@@ -938,7 +979,7 @@
                       <w:rFonts w:hint="eastAsia"/>
                       <w:color w:val="FF0000"/>
                     </w:rPr>
-                    <w:t>648</w:t>
+                    <w:t>650</w:t>
                   </w:r>
                 </w:p>
               </w:tc>
@@ -1098,7 +1139,7 @@
                     <w:rPr>
                       <w:color w:val="FF0000"/>
                     </w:rPr>
-                    <w:t>297</w:t>
+                    <w:t>299</w:t>
                   </w:r>
                 </w:p>
               </w:tc>
@@ -1167,7 +1208,7 @@
                     <w:rPr>
                       <w:color w:val="FF0000"/>
                     </w:rPr>
-                    <w:t>366</w:t>
+                    <w:t>368</w:t>
                   </w:r>
                 </w:p>
               </w:tc>
@@ -1236,7 +1277,7 @@
                     <w:rPr>
                       <w:color w:val="FF0000"/>
                     </w:rPr>
-                    <w:t>269</w:t>
+                    <w:t>140</w:t>
                   </w:r>
                 </w:p>
               </w:tc>
@@ -1250,12 +1291,14 @@
                   <w:pPr>
                     <w:framePr w:hSpace="142" w:wrap="around" w:vAnchor="text" w:hAnchor="margin" w:y="1"/>
                   </w:pPr>
+                  <w:proofErr w:type="spellStart"/>
                   <w:r>
                     <w:rPr>
                       <w:rFonts w:hint="eastAsia"/>
                     </w:rPr>
                     <w:t>WindowModules</w:t>
                   </w:r>
+                  <w:proofErr w:type="spellEnd"/>
                 </w:p>
               </w:tc>
               <w:tc>
@@ -1290,7 +1333,7 @@
                     <w:t xml:space="preserve">Build# </w:t>
                   </w:r>
                   <w:r>
-                    <w:t>98</w:t>
+                    <w:t>100</w:t>
                   </w:r>
                 </w:p>
               </w:tc>
@@ -1304,12 +1347,14 @@
                   <w:pPr>
                     <w:framePr w:hSpace="142" w:wrap="around" w:vAnchor="text" w:hAnchor="margin" w:y="1"/>
                   </w:pPr>
+                  <w:proofErr w:type="spellStart"/>
                   <w:r>
                     <w:rPr>
                       <w:rFonts w:hint="eastAsia"/>
                     </w:rPr>
                     <w:t>ListModules</w:t>
                   </w:r>
+                  <w:proofErr w:type="spellEnd"/>
                 </w:p>
               </w:tc>
               <w:tc>
@@ -1358,12 +1403,14 @@
                   <w:pPr>
                     <w:framePr w:hSpace="142" w:wrap="around" w:vAnchor="text" w:hAnchor="margin" w:y="1"/>
                   </w:pPr>
+                  <w:proofErr w:type="spellStart"/>
                   <w:r>
                     <w:rPr>
                       <w:rFonts w:hint="eastAsia"/>
                     </w:rPr>
                     <w:t>ButtonPackage</w:t>
                   </w:r>
+                  <w:proofErr w:type="spellEnd"/>
                 </w:p>
               </w:tc>
               <w:tc>
@@ -1398,7 +1445,7 @@
                     <w:t xml:space="preserve">Build# </w:t>
                   </w:r>
                   <w:r>
-                    <w:t>78</w:t>
+                    <w:t>80</w:t>
                   </w:r>
                 </w:p>
               </w:tc>
@@ -1412,12 +1459,14 @@
                   <w:pPr>
                     <w:framePr w:hSpace="142" w:wrap="around" w:vAnchor="text" w:hAnchor="margin" w:y="1"/>
                   </w:pPr>
+                  <w:proofErr w:type="spellStart"/>
                   <w:r>
                     <w:rPr>
                       <w:rFonts w:hint="eastAsia"/>
                     </w:rPr>
                     <w:t>MessagePackage</w:t>
                   </w:r>
+                  <w:proofErr w:type="spellEnd"/>
                 </w:p>
               </w:tc>
               <w:tc>
@@ -1452,7 +1501,7 @@
                     <w:t xml:space="preserve">Build# </w:t>
                   </w:r>
                   <w:r>
-                    <w:t>123</w:t>
+                    <w:t>127</w:t>
                   </w:r>
                 </w:p>
               </w:tc>
@@ -1509,7 +1558,7 @@
                     <w:t xml:space="preserve">Build# </w:t>
                   </w:r>
                   <w:r>
-                    <w:t>1067</w:t>
+                    <w:t>1069</w:t>
                   </w:r>
                 </w:p>
               </w:tc>
@@ -1602,7 +1651,7 @@
                     <w:rPr>
                       <w:color w:val="FF0000"/>
                     </w:rPr>
-                    <w:t>1032</w:t>
+                    <w:t>1036</w:t>
                   </w:r>
                 </w:p>
               </w:tc>
@@ -1616,10 +1665,10 @@
                   <w:pPr>
                     <w:framePr w:hSpace="142" w:wrap="around" w:vAnchor="text" w:hAnchor="margin" w:y="1"/>
                     <w:rPr>
-                      <w:rFonts w:hint="eastAsia"/>
                       <w:color w:val="FF0000"/>
                     </w:rPr>
                   </w:pPr>
+                  <w:proofErr w:type="spellStart"/>
                   <w:r>
                     <w:rPr>
                       <w:rFonts w:hint="eastAsia"/>
@@ -1627,6 +1676,7 @@
                     </w:rPr>
                     <w:t>LazyGenius</w:t>
                   </w:r>
+                  <w:proofErr w:type="spellEnd"/>
                 </w:p>
               </w:tc>
               <w:tc>
@@ -1637,7 +1687,6 @@
                   <w:pPr>
                     <w:framePr w:hSpace="142" w:wrap="around" w:vAnchor="text" w:hAnchor="margin" w:y="1"/>
                     <w:rPr>
-                      <w:rFonts w:hint="eastAsia"/>
                       <w:color w:val="FF0000"/>
                     </w:rPr>
                   </w:pPr>
@@ -1659,7 +1708,6 @@
                   <w:pPr>
                     <w:framePr w:hSpace="142" w:wrap="around" w:vAnchor="text" w:hAnchor="margin" w:y="1"/>
                     <w:rPr>
-                      <w:rFonts w:hint="eastAsia"/>
                       <w:color w:val="FF0000"/>
                     </w:rPr>
                   </w:pPr>
@@ -1668,7 +1716,7 @@
                       <w:rFonts w:hint="eastAsia"/>
                       <w:color w:val="FF0000"/>
                     </w:rPr>
-                    <w:t>Build# 222</w:t>
+                    <w:t>Build# 226</w:t>
                   </w:r>
                 </w:p>
               </w:tc>
@@ -1723,7 +1771,6 @@
                   <w:pPr>
                     <w:framePr w:hSpace="142" w:wrap="around" w:vAnchor="text" w:hAnchor="margin" w:y="1"/>
                     <w:rPr>
-                      <w:rFonts w:hint="eastAsia"/>
                       <w:color w:val="FF0000"/>
                     </w:rPr>
                   </w:pPr>
@@ -1745,7 +1792,7 @@
                     <w:rPr>
                       <w:color w:val="FF0000"/>
                     </w:rPr>
-                    <w:t>167</w:t>
+                    <w:t>169</w:t>
                   </w:r>
                 </w:p>
               </w:tc>
@@ -1784,9 +1831,11 @@
                   <w:pPr>
                     <w:framePr w:hSpace="142" w:wrap="around" w:vAnchor="text" w:hAnchor="margin" w:y="1"/>
                   </w:pPr>
+                  <w:proofErr w:type="spellStart"/>
                   <w:r>
                     <w:t>MetaWorld</w:t>
                   </w:r>
+                  <w:proofErr w:type="spellEnd"/>
                 </w:p>
               </w:tc>
               <w:tc>
@@ -1839,6 +1888,7 @@
                       <w:b/>
                     </w:rPr>
                   </w:pPr>
+                  <w:proofErr w:type="spellStart"/>
                   <w:r>
                     <w:rPr>
                       <w:rFonts w:hint="eastAsia"/>
@@ -1846,6 +1896,7 @@
                     </w:rPr>
                     <w:t>Etcetra</w:t>
                   </w:r>
+                  <w:proofErr w:type="spellEnd"/>
                 </w:p>
               </w:tc>
             </w:tr>
@@ -1861,6 +1912,7 @@
                       <w:color w:val="FF0000"/>
                     </w:rPr>
                   </w:pPr>
+                  <w:proofErr w:type="spellStart"/>
                   <w:r>
                     <w:rPr>
                       <w:color w:val="FF0000"/>
@@ -1868,6 +1920,7 @@
                     <w:lastRenderedPageBreak/>
                     <w:t>CoreTest</w:t>
                   </w:r>
+                  <w:proofErr w:type="spellEnd"/>
                 </w:p>
               </w:tc>
               <w:tc>
@@ -1908,6 +1961,12 @@
                       <w:color w:val="FF0000"/>
                     </w:rPr>
                     <w:t xml:space="preserve">Build# </w:t>
+                  </w:r>
+                  <w:r>
+                    <w:rPr>
+                      <w:color w:val="FF0000"/>
+                    </w:rPr>
+                    <w:t>271</w:t>
                   </w:r>
                 </w:p>
               </w:tc>
@@ -1925,7 +1984,15 @@
               <w:t xml:space="preserve">eep </w:t>
             </w:r>
             <w:r>
-              <w:t>in mind these, plz.</w:t>
+              <w:t xml:space="preserve">in mind these, </w:t>
+            </w:r>
+            <w:proofErr w:type="spellStart"/>
+            <w:r>
+              <w:t>plz</w:t>
+            </w:r>
+            <w:proofErr w:type="spellEnd"/>
+            <w:r>
+              <w:t>.</w:t>
             </w:r>
           </w:p>
           <w:p>
@@ -1952,14 +2019,30 @@
               </w:rPr>
               <w:t xml:space="preserve">all </w:t>
             </w:r>
-            <w:r>
-              <w:t xml:space="preserve">Build#s </w:t>
+            <w:proofErr w:type="spellStart"/>
+            <w:r>
+              <w:t>Build#</w:t>
+            </w:r>
+            <w:proofErr w:type="gramStart"/>
+            <w:r>
+              <w:t>s</w:t>
+            </w:r>
+            <w:proofErr w:type="spellEnd"/>
+            <w:r>
+              <w:t xml:space="preserve"> </w:t>
             </w:r>
             <w:r>
               <w:rPr>
                 <w:rFonts w:hint="eastAsia"/>
               </w:rPr>
-              <w:t xml:space="preserve"> listed above.</w:t>
+              <w:t xml:space="preserve"> listed</w:t>
+            </w:r>
+            <w:proofErr w:type="gramEnd"/>
+            <w:r>
+              <w:rPr>
+                <w:rFonts w:hint="eastAsia"/>
+              </w:rPr>
+              <w:t xml:space="preserve"> above.</w:t>
             </w:r>
           </w:p>
           <w:p>
@@ -1978,14 +2061,69 @@
               <w:rPr>
                 <w:rFonts w:hint="eastAsia"/>
               </w:rPr>
-              <w:t xml:space="preserve"> but it has been embeded in because of managing. </w:t>
-            </w:r>
+              <w:t xml:space="preserve"> </w:t>
+            </w:r>
+            <w:proofErr w:type="gramStart"/>
             <w:r>
               <w:rPr>
                 <w:rFonts w:hint="eastAsia"/>
               </w:rPr>
+              <w:t>but</w:t>
+            </w:r>
+            <w:proofErr w:type="gramEnd"/>
+            <w:r>
+              <w:rPr>
+                <w:rFonts w:hint="eastAsia"/>
+              </w:rPr>
+              <w:t xml:space="preserve"> it has been </w:t>
+            </w:r>
+            <w:proofErr w:type="spellStart"/>
+            <w:r>
+              <w:rPr>
+                <w:rFonts w:hint="eastAsia"/>
+              </w:rPr>
+              <w:t>embeded</w:t>
+            </w:r>
+            <w:proofErr w:type="spellEnd"/>
+            <w:r>
+              <w:rPr>
+                <w:rFonts w:hint="eastAsia"/>
+              </w:rPr>
+              <w:t xml:space="preserve"> in because of managing. </w:t>
+            </w:r>
+            <w:r>
+              <w:rPr>
+                <w:rFonts w:hint="eastAsia"/>
+              </w:rPr>
               <w:br/>
-              <w:t>they will be splited out to independent project someday.</w:t>
+            </w:r>
+            <w:proofErr w:type="gramStart"/>
+            <w:r>
+              <w:rPr>
+                <w:rFonts w:hint="eastAsia"/>
+              </w:rPr>
+              <w:t>they</w:t>
+            </w:r>
+            <w:proofErr w:type="gramEnd"/>
+            <w:r>
+              <w:rPr>
+                <w:rFonts w:hint="eastAsia"/>
+              </w:rPr>
+              <w:t xml:space="preserve"> will be </w:t>
+            </w:r>
+            <w:proofErr w:type="spellStart"/>
+            <w:r>
+              <w:rPr>
+                <w:rFonts w:hint="eastAsia"/>
+              </w:rPr>
+              <w:t>splited</w:t>
+            </w:r>
+            <w:proofErr w:type="spellEnd"/>
+            <w:r>
+              <w:rPr>
+                <w:rFonts w:hint="eastAsia"/>
+              </w:rPr>
+              <w:t xml:space="preserve"> out to independent project someday.</w:t>
             </w:r>
           </w:p>
           <w:p>
@@ -1997,8 +2135,13 @@
               </w:numPr>
               <w:ind w:leftChars="0"/>
             </w:pPr>
-            <w:r>
-              <w:t>ManagerPackages are</w:t>
+            <w:proofErr w:type="spellStart"/>
+            <w:r>
+              <w:t>ManagerPackages</w:t>
+            </w:r>
+            <w:proofErr w:type="spellEnd"/>
+            <w:r>
+              <w:t xml:space="preserve"> are</w:t>
             </w:r>
             <w:r>
               <w:rPr>
@@ -2007,10 +2150,23 @@
               <w:t xml:space="preserve"> part of kernel package</w:t>
             </w:r>
             <w:r>
-              <w:t xml:space="preserve">, even though they are externel modules. </w:t>
-            </w:r>
-            <w:r>
-              <w:t>because they have to be needed.</w:t>
+              <w:t xml:space="preserve">, even though they are </w:t>
+            </w:r>
+            <w:proofErr w:type="spellStart"/>
+            <w:r>
+              <w:t>externel</w:t>
+            </w:r>
+            <w:proofErr w:type="spellEnd"/>
+            <w:r>
+              <w:t xml:space="preserve"> modules. </w:t>
+            </w:r>
+            <w:proofErr w:type="gramStart"/>
+            <w:r>
+              <w:t>because</w:t>
+            </w:r>
+            <w:proofErr w:type="gramEnd"/>
+            <w:r>
+              <w:t xml:space="preserve"> they have to be needed.</w:t>
             </w:r>
           </w:p>
           <w:p>
@@ -2026,7 +2182,21 @@
               <w:rPr>
                 <w:rFonts w:hint="eastAsia"/>
               </w:rPr>
-              <w:t>cf. red dipicked ones are genuine kernel package members.</w:t>
+              <w:t xml:space="preserve">cf. red </w:t>
+            </w:r>
+            <w:proofErr w:type="spellStart"/>
+            <w:r>
+              <w:rPr>
+                <w:rFonts w:hint="eastAsia"/>
+              </w:rPr>
+              <w:t>dipicked</w:t>
+            </w:r>
+            <w:proofErr w:type="spellEnd"/>
+            <w:r>
+              <w:rPr>
+                <w:rFonts w:hint="eastAsia"/>
+              </w:rPr>
+              <w:t xml:space="preserve"> ones are genuine kernel package members.</w:t>
             </w:r>
           </w:p>
         </w:tc>
@@ -2479,11 +2649,19 @@
             <w:gridSpan w:val="3"/>
           </w:tcPr>
           <w:p>
+            <w:proofErr w:type="spellStart"/>
             <w:r>
               <w:rPr>
                 <w:rFonts w:hint="eastAsia"/>
               </w:rPr>
-              <w:t xml:space="preserve">Sourceswith </w:t>
+              <w:t>Sourceswith</w:t>
+            </w:r>
+            <w:proofErr w:type="spellEnd"/>
+            <w:r>
+              <w:rPr>
+                <w:rFonts w:hint="eastAsia"/>
+              </w:rPr>
+              <w:t xml:space="preserve"> </w:t>
             </w:r>
             <w:r>
               <w:t>zip</w:t>
@@ -2655,6 +2833,7 @@
                       <w:sz w:val="14"/>
                     </w:rPr>
                   </w:pPr>
+                  <w:proofErr w:type="spellStart"/>
                   <w:r>
                     <w:rPr>
                       <w:rFonts w:hint="eastAsia"/>
@@ -2663,6 +2842,7 @@
                     </w:rPr>
                     <w:t>Impor</w:t>
                   </w:r>
+                  <w:proofErr w:type="spellEnd"/>
                 </w:p>
                 <w:p>
                   <w:pPr>
@@ -2672,6 +2852,7 @@
                       <w:sz w:val="14"/>
                     </w:rPr>
                   </w:pPr>
+                  <w:proofErr w:type="spellStart"/>
                   <w:r>
                     <w:rPr>
                       <w:rFonts w:hint="eastAsia"/>
@@ -2680,6 +2861,7 @@
                     </w:rPr>
                     <w:t>tance</w:t>
                   </w:r>
+                  <w:proofErr w:type="spellEnd"/>
                 </w:p>
               </w:tc>
               <w:tc>
@@ -2742,6 +2924,7 @@
                       <w:sz w:val="14"/>
                     </w:rPr>
                   </w:pPr>
+                  <w:proofErr w:type="spellStart"/>
                   <w:r>
                     <w:rPr>
                       <w:rFonts w:hint="eastAsia"/>
@@ -2749,6 +2932,7 @@
                     </w:rPr>
                     <w:t>Kernal</w:t>
                   </w:r>
+                  <w:proofErr w:type="spellEnd"/>
                 </w:p>
               </w:tc>
               <w:tc>
@@ -2814,7 +2998,21 @@
                     <w:rPr>
                       <w:rFonts w:asciiTheme="majorHAnsi" w:eastAsiaTheme="majorHAnsi" w:hAnsiTheme="majorHAnsi"/>
                     </w:rPr>
-                    <w:t xml:space="preserve">T Typedef </w:t>
+                    <w:t xml:space="preserve">T </w:t>
+                  </w:r>
+                  <w:proofErr w:type="spellStart"/>
+                  <w:r>
+                    <w:rPr>
+                      <w:rFonts w:asciiTheme="majorHAnsi" w:eastAsiaTheme="majorHAnsi" w:hAnsiTheme="majorHAnsi"/>
+                    </w:rPr>
+                    <w:t>Typedef</w:t>
+                  </w:r>
+                  <w:proofErr w:type="spellEnd"/>
+                  <w:r>
+                    <w:rPr>
+                      <w:rFonts w:asciiTheme="majorHAnsi" w:eastAsiaTheme="majorHAnsi" w:hAnsiTheme="majorHAnsi"/>
+                    </w:rPr>
+                    <w:t xml:space="preserve"> </w:t>
                   </w:r>
                   <w:r>
                     <w:rPr>
@@ -2832,135 +3030,293 @@
                       <w:shd w:val="clear" w:color="auto" w:fill="FFFFFF"/>
                     </w:rPr>
                   </w:pPr>
+                  <w:proofErr w:type="spellStart"/>
                   <w:r>
                     <w:rPr>
                       <w:rFonts w:asciiTheme="majorHAnsi" w:eastAsiaTheme="majorHAnsi" w:hAnsiTheme="majorHAnsi" w:cs="Arial"/>
                       <w:szCs w:val="20"/>
                       <w:shd w:val="clear" w:color="auto" w:fill="FFFFFF"/>
                     </w:rPr>
-                    <w:t xml:space="preserve">Kernal/Headers.hpp에 NETStringSetKey, NETString, NETCharKey등이 누락되어 있어서 T매크로를 사용하지 못하는 오류가 있었다. </w:t>
-                  </w:r>
-                </w:p>
-                <w:p>
-                  <w:pPr>
-                    <w:framePr w:hSpace="142" w:wrap="around" w:vAnchor="text" w:hAnchor="margin" w:y="1"/>
-                    <w:rPr>
-                      <w:rFonts w:asciiTheme="majorHAnsi" w:eastAsiaTheme="majorHAnsi" w:hAnsiTheme="majorHAnsi"/>
-                    </w:rPr>
-                  </w:pPr>
+                    <w:t>Kernal</w:t>
+                  </w:r>
+                  <w:proofErr w:type="spellEnd"/>
                   <w:r>
                     <w:rPr>
                       <w:rFonts w:asciiTheme="majorHAnsi" w:eastAsiaTheme="majorHAnsi" w:hAnsiTheme="majorHAnsi" w:cs="Arial"/>
                       <w:szCs w:val="20"/>
                       <w:shd w:val="clear" w:color="auto" w:fill="FFFFFF"/>
                     </w:rPr>
-                    <w:t>NEType에도NETCHAR_SET, NETCHAR_SET_KEY등을 추가했다.</w:t>
-                  </w:r>
-                </w:p>
-              </w:tc>
-            </w:tr>
-            <w:tr>
-              <w:tc>
-                <w:tcPr>
-                  <w:tcW w:w="1129" w:type="dxa"/>
-                  <w:shd w:val="clear" w:color="auto" w:fill="FFFFFF" w:themeFill="background1"/>
-                </w:tcPr>
-                <w:p>
-                  <w:pPr>
-                    <w:framePr w:hSpace="142" w:wrap="around" w:vAnchor="text" w:hAnchor="margin" w:y="1"/>
-                    <w:rPr>
-                      <w:sz w:val="14"/>
-                    </w:rPr>
-                  </w:pPr>
-                  <w:r>
-                    <w:rPr>
-                      <w:rFonts w:hint="eastAsia"/>
-                      <w:sz w:val="14"/>
-                    </w:rPr>
-                    <w:t>Kernal</w:t>
-                  </w:r>
-                </w:p>
-              </w:tc>
-              <w:tc>
-                <w:tcPr>
-                  <w:tcW w:w="709" w:type="dxa"/>
-                  <w:shd w:val="clear" w:color="auto" w:fill="FFFFFF" w:themeFill="background1"/>
-                </w:tcPr>
-                <w:p>
-                  <w:pPr>
-                    <w:framePr w:hSpace="142" w:wrap="around" w:vAnchor="text" w:hAnchor="margin" w:y="1"/>
-                    <w:rPr>
-                      <w:sz w:val="14"/>
-                    </w:rPr>
-                  </w:pPr>
-                  <w:r>
-                    <w:rPr>
-                      <w:rFonts w:hint="eastAsia"/>
-                      <w:sz w:val="14"/>
-                    </w:rPr>
-                    <w:t>Low</w:t>
-                  </w:r>
-                </w:p>
-              </w:tc>
-              <w:tc>
-                <w:tcPr>
-                  <w:tcW w:w="709" w:type="dxa"/>
-                  <w:shd w:val="clear" w:color="auto" w:fill="FFFFFF" w:themeFill="background1"/>
-                </w:tcPr>
-                <w:p>
-                  <w:pPr>
-                    <w:framePr w:hSpace="142" w:wrap="around" w:vAnchor="text" w:hAnchor="margin" w:y="1"/>
-                    <w:rPr>
-                      <w:sz w:val="14"/>
-                    </w:rPr>
-                  </w:pPr>
-                  <w:r>
-                    <w:rPr>
-                      <w:rFonts w:hint="eastAsia"/>
-                      <w:sz w:val="14"/>
-                    </w:rPr>
-                    <w:t>None</w:t>
-                  </w:r>
-                </w:p>
-              </w:tc>
-              <w:tc>
-                <w:tcPr>
-                  <w:tcW w:w="4394" w:type="dxa"/>
-                  <w:shd w:val="clear" w:color="auto" w:fill="FFFFFF" w:themeFill="background1"/>
-                </w:tcPr>
-                <w:p>
-                  <w:pPr>
-                    <w:framePr w:hSpace="142" w:wrap="around" w:vAnchor="text" w:hAnchor="margin" w:y="1"/>
+                    <w:t xml:space="preserve">/Headers.hpp에 </w:t>
+                  </w:r>
+                  <w:proofErr w:type="spellStart"/>
+                  <w:r>
                     <w:rPr>
                       <w:rFonts w:asciiTheme="majorHAnsi" w:eastAsiaTheme="majorHAnsi" w:hAnsiTheme="majorHAnsi" w:cs="Arial"/>
                       <w:szCs w:val="20"/>
                       <w:shd w:val="clear" w:color="auto" w:fill="FFFFFF"/>
                     </w:rPr>
-                  </w:pPr>
+                    <w:t>NETStringSetKey</w:t>
+                  </w:r>
+                  <w:proofErr w:type="spellEnd"/>
                   <w:r>
                     <w:rPr>
                       <w:rFonts w:asciiTheme="majorHAnsi" w:eastAsiaTheme="majorHAnsi" w:hAnsiTheme="majorHAnsi" w:cs="Arial"/>
                       <w:szCs w:val="20"/>
                       <w:shd w:val="clear" w:color="auto" w:fill="FFFFFF"/>
                     </w:rPr>
-                    <w:t>NEWString::NEWString(const wchar_t data) 뒤에 null 문자를 붙이지 않는다.</w:t>
-                  </w:r>
-                </w:p>
-                <w:p>
-                  <w:pPr>
-                    <w:framePr w:hSpace="142" w:wrap="around" w:vAnchor="text" w:hAnchor="margin" w:y="1"/>
-                    <w:rPr>
-                      <w:rFonts w:asciiTheme="majorHAnsi" w:eastAsiaTheme="majorHAnsi" w:hAnsiTheme="majorHAnsi"/>
-                      <w:szCs w:val="20"/>
-                    </w:rPr>
-                  </w:pPr>
+                    <w:t xml:space="preserve">, </w:t>
+                  </w:r>
+                  <w:proofErr w:type="spellStart"/>
                   <w:r>
                     <w:rPr>
                       <w:rFonts w:asciiTheme="majorHAnsi" w:eastAsiaTheme="majorHAnsi" w:hAnsiTheme="majorHAnsi" w:cs="Arial"/>
                       <w:szCs w:val="20"/>
                       <w:shd w:val="clear" w:color="auto" w:fill="FFFFFF"/>
                     </w:rPr>
-                    <w:t>정확히 말하면 초기화시 0이 되므로 널문자는 존재하나 length가 변함이 없기 때문에 NEWString += 같은 걸 하게되면 꼬이게 된다.</w:t>
+                    <w:t>NETString</w:t>
+                  </w:r>
+                  <w:proofErr w:type="spellEnd"/>
+                  <w:r>
+                    <w:rPr>
+                      <w:rFonts w:asciiTheme="majorHAnsi" w:eastAsiaTheme="majorHAnsi" w:hAnsiTheme="majorHAnsi" w:cs="Arial"/>
+                      <w:szCs w:val="20"/>
+                      <w:shd w:val="clear" w:color="auto" w:fill="FFFFFF"/>
+                    </w:rPr>
+                    <w:t xml:space="preserve">, </w:t>
+                  </w:r>
+                  <w:proofErr w:type="spellStart"/>
+                  <w:r>
+                    <w:rPr>
+                      <w:rFonts w:asciiTheme="majorHAnsi" w:eastAsiaTheme="majorHAnsi" w:hAnsiTheme="majorHAnsi" w:cs="Arial"/>
+                      <w:szCs w:val="20"/>
+                      <w:shd w:val="clear" w:color="auto" w:fill="FFFFFF"/>
+                    </w:rPr>
+                    <w:t>NETCharKey</w:t>
+                  </w:r>
+                  <w:proofErr w:type="spellEnd"/>
+                  <w:r>
+                    <w:rPr>
+                      <w:rFonts w:asciiTheme="majorHAnsi" w:eastAsiaTheme="majorHAnsi" w:hAnsiTheme="majorHAnsi" w:cs="Arial"/>
+                      <w:szCs w:val="20"/>
+                      <w:shd w:val="clear" w:color="auto" w:fill="FFFFFF"/>
+                    </w:rPr>
+                    <w:t xml:space="preserve">등이 누락되어 있어서 T매크로를 사용하지 못하는 오류가 있었다. </w:t>
+                  </w:r>
+                </w:p>
+                <w:p>
+                  <w:pPr>
+                    <w:framePr w:hSpace="142" w:wrap="around" w:vAnchor="text" w:hAnchor="margin" w:y="1"/>
+                    <w:rPr>
+                      <w:rFonts w:asciiTheme="majorHAnsi" w:eastAsiaTheme="majorHAnsi" w:hAnsiTheme="majorHAnsi"/>
+                    </w:rPr>
+                  </w:pPr>
+                  <w:proofErr w:type="spellStart"/>
+                  <w:r>
+                    <w:rPr>
+                      <w:rFonts w:asciiTheme="majorHAnsi" w:eastAsiaTheme="majorHAnsi" w:hAnsiTheme="majorHAnsi" w:cs="Arial"/>
+                      <w:szCs w:val="20"/>
+                      <w:shd w:val="clear" w:color="auto" w:fill="FFFFFF"/>
+                    </w:rPr>
+                    <w:t>NEType</w:t>
+                  </w:r>
+                  <w:proofErr w:type="spellEnd"/>
+                  <w:r>
+                    <w:rPr>
+                      <w:rFonts w:asciiTheme="majorHAnsi" w:eastAsiaTheme="majorHAnsi" w:hAnsiTheme="majorHAnsi" w:cs="Arial"/>
+                      <w:szCs w:val="20"/>
+                      <w:shd w:val="clear" w:color="auto" w:fill="FFFFFF"/>
+                    </w:rPr>
+                    <w:t>에도NETCHAR_SET, NETCHAR_SET_KEY등을 추가했다.</w:t>
+                  </w:r>
+                </w:p>
+              </w:tc>
+            </w:tr>
+            <w:tr>
+              <w:tc>
+                <w:tcPr>
+                  <w:tcW w:w="1129" w:type="dxa"/>
+                  <w:shd w:val="clear" w:color="auto" w:fill="FFFFFF" w:themeFill="background1"/>
+                </w:tcPr>
+                <w:p>
+                  <w:pPr>
+                    <w:framePr w:hSpace="142" w:wrap="around" w:vAnchor="text" w:hAnchor="margin" w:y="1"/>
+                    <w:rPr>
+                      <w:sz w:val="14"/>
+                    </w:rPr>
+                  </w:pPr>
+                  <w:proofErr w:type="spellStart"/>
+                  <w:r>
+                    <w:rPr>
+                      <w:rFonts w:hint="eastAsia"/>
+                      <w:sz w:val="14"/>
+                    </w:rPr>
+                    <w:t>Kernal</w:t>
+                  </w:r>
+                  <w:proofErr w:type="spellEnd"/>
+                </w:p>
+              </w:tc>
+              <w:tc>
+                <w:tcPr>
+                  <w:tcW w:w="709" w:type="dxa"/>
+                  <w:shd w:val="clear" w:color="auto" w:fill="FFFFFF" w:themeFill="background1"/>
+                </w:tcPr>
+                <w:p>
+                  <w:pPr>
+                    <w:framePr w:hSpace="142" w:wrap="around" w:vAnchor="text" w:hAnchor="margin" w:y="1"/>
+                    <w:rPr>
+                      <w:sz w:val="14"/>
+                    </w:rPr>
+                  </w:pPr>
+                  <w:r>
+                    <w:rPr>
+                      <w:rFonts w:hint="eastAsia"/>
+                      <w:sz w:val="14"/>
+                    </w:rPr>
+                    <w:t>Low</w:t>
+                  </w:r>
+                </w:p>
+              </w:tc>
+              <w:tc>
+                <w:tcPr>
+                  <w:tcW w:w="709" w:type="dxa"/>
+                  <w:shd w:val="clear" w:color="auto" w:fill="FFFFFF" w:themeFill="background1"/>
+                </w:tcPr>
+                <w:p>
+                  <w:pPr>
+                    <w:framePr w:hSpace="142" w:wrap="around" w:vAnchor="text" w:hAnchor="margin" w:y="1"/>
+                    <w:rPr>
+                      <w:sz w:val="14"/>
+                    </w:rPr>
+                  </w:pPr>
+                  <w:r>
+                    <w:rPr>
+                      <w:rFonts w:hint="eastAsia"/>
+                      <w:sz w:val="14"/>
+                    </w:rPr>
+                    <w:t>None</w:t>
+                  </w:r>
+                </w:p>
+              </w:tc>
+              <w:tc>
+                <w:tcPr>
+                  <w:tcW w:w="4394" w:type="dxa"/>
+                  <w:shd w:val="clear" w:color="auto" w:fill="FFFFFF" w:themeFill="background1"/>
+                </w:tcPr>
+                <w:p>
+                  <w:pPr>
+                    <w:framePr w:hSpace="142" w:wrap="around" w:vAnchor="text" w:hAnchor="margin" w:y="1"/>
+                    <w:rPr>
+                      <w:rFonts w:asciiTheme="majorHAnsi" w:eastAsiaTheme="majorHAnsi" w:hAnsiTheme="majorHAnsi" w:cs="Arial"/>
+                      <w:szCs w:val="20"/>
+                      <w:shd w:val="clear" w:color="auto" w:fill="FFFFFF"/>
+                    </w:rPr>
+                  </w:pPr>
+                  <w:proofErr w:type="spellStart"/>
+                  <w:r>
+                    <w:rPr>
+                      <w:rFonts w:asciiTheme="majorHAnsi" w:eastAsiaTheme="majorHAnsi" w:hAnsiTheme="majorHAnsi" w:cs="Arial"/>
+                      <w:szCs w:val="20"/>
+                      <w:shd w:val="clear" w:color="auto" w:fill="FFFFFF"/>
+                    </w:rPr>
+                    <w:t>NEWString</w:t>
+                  </w:r>
+                  <w:proofErr w:type="spellEnd"/>
+                  <w:r>
+                    <w:rPr>
+                      <w:rFonts w:asciiTheme="majorHAnsi" w:eastAsiaTheme="majorHAnsi" w:hAnsiTheme="majorHAnsi" w:cs="Arial"/>
+                      <w:szCs w:val="20"/>
+                      <w:shd w:val="clear" w:color="auto" w:fill="FFFFFF"/>
+                    </w:rPr>
+                    <w:t>::</w:t>
+                  </w:r>
+                  <w:proofErr w:type="spellStart"/>
+                  <w:r>
+                    <w:rPr>
+                      <w:rFonts w:asciiTheme="majorHAnsi" w:eastAsiaTheme="majorHAnsi" w:hAnsiTheme="majorHAnsi" w:cs="Arial"/>
+                      <w:szCs w:val="20"/>
+                      <w:shd w:val="clear" w:color="auto" w:fill="FFFFFF"/>
+                    </w:rPr>
+                    <w:t>NEWString</w:t>
+                  </w:r>
+                  <w:proofErr w:type="spellEnd"/>
+                  <w:r>
+                    <w:rPr>
+                      <w:rFonts w:asciiTheme="majorHAnsi" w:eastAsiaTheme="majorHAnsi" w:hAnsiTheme="majorHAnsi" w:cs="Arial"/>
+                      <w:szCs w:val="20"/>
+                      <w:shd w:val="clear" w:color="auto" w:fill="FFFFFF"/>
+                    </w:rPr>
+                    <w:t>(</w:t>
+                  </w:r>
+                  <w:proofErr w:type="spellStart"/>
+                  <w:r>
+                    <w:rPr>
+                      <w:rFonts w:asciiTheme="majorHAnsi" w:eastAsiaTheme="majorHAnsi" w:hAnsiTheme="majorHAnsi" w:cs="Arial"/>
+                      <w:szCs w:val="20"/>
+                      <w:shd w:val="clear" w:color="auto" w:fill="FFFFFF"/>
+                    </w:rPr>
+                    <w:t>const</w:t>
+                  </w:r>
+                  <w:proofErr w:type="spellEnd"/>
+                  <w:r>
+                    <w:rPr>
+                      <w:rFonts w:asciiTheme="majorHAnsi" w:eastAsiaTheme="majorHAnsi" w:hAnsiTheme="majorHAnsi" w:cs="Arial"/>
+                      <w:szCs w:val="20"/>
+                      <w:shd w:val="clear" w:color="auto" w:fill="FFFFFF"/>
+                    </w:rPr>
+                    <w:t xml:space="preserve"> </w:t>
+                  </w:r>
+                  <w:proofErr w:type="spellStart"/>
+                  <w:r>
+                    <w:rPr>
+                      <w:rFonts w:asciiTheme="majorHAnsi" w:eastAsiaTheme="majorHAnsi" w:hAnsiTheme="majorHAnsi" w:cs="Arial"/>
+                      <w:szCs w:val="20"/>
+                      <w:shd w:val="clear" w:color="auto" w:fill="FFFFFF"/>
+                    </w:rPr>
+                    <w:t>wchar_t</w:t>
+                  </w:r>
+                  <w:proofErr w:type="spellEnd"/>
+                  <w:r>
+                    <w:rPr>
+                      <w:rFonts w:asciiTheme="majorHAnsi" w:eastAsiaTheme="majorHAnsi" w:hAnsiTheme="majorHAnsi" w:cs="Arial"/>
+                      <w:szCs w:val="20"/>
+                      <w:shd w:val="clear" w:color="auto" w:fill="FFFFFF"/>
+                    </w:rPr>
+                    <w:t xml:space="preserve"> data) 뒤에 null 문자를 붙이지 않는다.</w:t>
+                  </w:r>
+                </w:p>
+                <w:p>
+                  <w:pPr>
+                    <w:framePr w:hSpace="142" w:wrap="around" w:vAnchor="text" w:hAnchor="margin" w:y="1"/>
+                    <w:rPr>
+                      <w:rFonts w:asciiTheme="majorHAnsi" w:eastAsiaTheme="majorHAnsi" w:hAnsiTheme="majorHAnsi"/>
+                      <w:szCs w:val="20"/>
+                    </w:rPr>
+                  </w:pPr>
+                  <w:r>
+                    <w:rPr>
+                      <w:rFonts w:asciiTheme="majorHAnsi" w:eastAsiaTheme="majorHAnsi" w:hAnsiTheme="majorHAnsi" w:cs="Arial"/>
+                      <w:szCs w:val="20"/>
+                      <w:shd w:val="clear" w:color="auto" w:fill="FFFFFF"/>
+                    </w:rPr>
+                    <w:t xml:space="preserve">정확히 말하면 초기화시 0이 되므로 널문자는 존재하나 length가 변함이 없기 때문에 </w:t>
+                  </w:r>
+                  <w:proofErr w:type="spellStart"/>
+                  <w:r>
+                    <w:rPr>
+                      <w:rFonts w:asciiTheme="majorHAnsi" w:eastAsiaTheme="majorHAnsi" w:hAnsiTheme="majorHAnsi" w:cs="Arial"/>
+                      <w:szCs w:val="20"/>
+                      <w:shd w:val="clear" w:color="auto" w:fill="FFFFFF"/>
+                    </w:rPr>
+                    <w:t>NEWString</w:t>
+                  </w:r>
+                  <w:proofErr w:type="spellEnd"/>
+                  <w:r>
+                    <w:rPr>
+                      <w:rFonts w:asciiTheme="majorHAnsi" w:eastAsiaTheme="majorHAnsi" w:hAnsiTheme="majorHAnsi" w:cs="Arial"/>
+                      <w:szCs w:val="20"/>
+                      <w:shd w:val="clear" w:color="auto" w:fill="FFFFFF"/>
+                    </w:rPr>
+                    <w:t xml:space="preserve"> += 같은 걸 하게되면 꼬이게 된다.</w:t>
                   </w:r>
                 </w:p>
               </w:tc>
@@ -3041,11 +3397,19 @@
                   <w:pPr>
                     <w:framePr w:hSpace="142" w:wrap="around" w:vAnchor="text" w:hAnchor="margin" w:y="1"/>
                   </w:pPr>
-                  <w:r>
-                    <w:rPr>
-                      <w:rFonts w:hint="eastAsia"/>
-                    </w:rPr>
-                    <w:t>CharInputSpy추가.</w:t>
+                  <w:proofErr w:type="spellStart"/>
+                  <w:r>
+                    <w:rPr>
+                      <w:rFonts w:hint="eastAsia"/>
+                    </w:rPr>
+                    <w:t>CharInputSpy</w:t>
+                  </w:r>
+                  <w:proofErr w:type="spellEnd"/>
+                  <w:r>
+                    <w:rPr>
+                      <w:rFonts w:hint="eastAsia"/>
+                    </w:rPr>
+                    <w:t>추가.</w:t>
                   </w:r>
                 </w:p>
                 <w:p>
@@ -3077,6 +3441,7 @@
                       <w:sz w:val="14"/>
                     </w:rPr>
                   </w:pPr>
+                  <w:proofErr w:type="spellStart"/>
                   <w:r>
                     <w:rPr>
                       <w:sz w:val="14"/>
@@ -3090,6 +3455,7 @@
                     </w:rPr>
                     <w:t>Release</w:t>
                   </w:r>
+                  <w:proofErr w:type="spellEnd"/>
                 </w:p>
               </w:tc>
               <w:tc>
@@ -3450,9 +3816,11 @@
                     </w:rPr>
                     <w:t xml:space="preserve">스크립트 동기화를 수행하면 </w:t>
                   </w:r>
+                  <w:proofErr w:type="spellStart"/>
                   <w:r>
                     <w:t>ScriptBank</w:t>
                   </w:r>
+                  <w:proofErr w:type="spellEnd"/>
                   <w:r>
                     <w:rPr>
                       <w:rFonts w:hint="eastAsia"/>
@@ -3550,11 +3918,33 @@
                   <w:pPr>
                     <w:framePr w:hSpace="142" w:wrap="around" w:vAnchor="text" w:hAnchor="margin" w:y="1"/>
                   </w:pPr>
-                  <w:r>
-                    <w:rPr>
-                      <w:rFonts w:hint="eastAsia"/>
-                    </w:rPr>
-                    <w:t>ScriptEditor::_countNode가 어디서도 사용되지 않기에 삭제함.</w:t>
+                  <w:proofErr w:type="spellStart"/>
+                  <w:r>
+                    <w:rPr>
+                      <w:rFonts w:hint="eastAsia"/>
+                    </w:rPr>
+                    <w:t>ScriptEditor</w:t>
+                  </w:r>
+                  <w:proofErr w:type="spellEnd"/>
+                  <w:r>
+                    <w:rPr>
+                      <w:rFonts w:hint="eastAsia"/>
+                    </w:rPr>
+                    <w:t>::_</w:t>
+                  </w:r>
+                  <w:proofErr w:type="spellStart"/>
+                  <w:r>
+                    <w:rPr>
+                      <w:rFonts w:hint="eastAsia"/>
+                    </w:rPr>
+                    <w:t>countNode</w:t>
+                  </w:r>
+                  <w:proofErr w:type="spellEnd"/>
+                  <w:r>
+                    <w:rPr>
+                      <w:rFonts w:hint="eastAsia"/>
+                    </w:rPr>
+                    <w:t>가 어디서도 사용되지 않기에 삭제함.</w:t>
                   </w:r>
                 </w:p>
               </w:tc>
@@ -3575,6 +3965,7 @@
                       <w:sz w:val="14"/>
                     </w:rPr>
                   </w:pPr>
+                  <w:proofErr w:type="spellStart"/>
                   <w:r>
                     <w:rPr>
                       <w:rFonts w:hint="eastAsia"/>
@@ -3582,6 +3973,7 @@
                     </w:rPr>
                     <w:t>CooeHandler</w:t>
                   </w:r>
+                  <w:proofErr w:type="spellEnd"/>
                 </w:p>
               </w:tc>
               <w:tc>
@@ -3664,9 +4056,19 @@
                     </w:rPr>
                     <w:t xml:space="preserve">확인 결과, </w:t>
                   </w:r>
-                  <w:r>
-                    <w:t>cout &lt;&lt; NEString</w:t>
-                  </w:r>
+                  <w:proofErr w:type="spellStart"/>
+                  <w:r>
+                    <w:t>cout</w:t>
+                  </w:r>
+                  <w:proofErr w:type="spellEnd"/>
+                  <w:r>
+                    <w:t xml:space="preserve"> &lt;&lt; </w:t>
+                  </w:r>
+                  <w:proofErr w:type="spellStart"/>
+                  <w:r>
+                    <w:t>NEString</w:t>
+                  </w:r>
+                  <w:proofErr w:type="spellEnd"/>
                   <w:r>
                     <w:rPr>
                       <w:rFonts w:hint="eastAsia"/>
@@ -3678,8 +4080,29 @@
                   <w:pPr>
                     <w:framePr w:hSpace="142" w:wrap="around" w:vAnchor="text" w:hAnchor="margin" w:y="1"/>
                   </w:pPr>
-                  <w:r>
-                    <w:t xml:space="preserve">Cout &lt;&lt; NEString().toCharPointer()로 </w:t>
+                  <w:proofErr w:type="spellStart"/>
+                  <w:r>
+                    <w:t>Cout</w:t>
+                  </w:r>
+                  <w:proofErr w:type="spellEnd"/>
+                  <w:r>
+                    <w:t xml:space="preserve"> &lt;&lt; </w:t>
+                  </w:r>
+                  <w:proofErr w:type="spellStart"/>
+                  <w:r>
+                    <w:t>NEString</w:t>
+                  </w:r>
+                  <w:proofErr w:type="spellEnd"/>
+                  <w:r>
+                    <w:t>().</w:t>
+                  </w:r>
+                  <w:proofErr w:type="spellStart"/>
+                  <w:r>
+                    <w:t>toCharPointer</w:t>
+                  </w:r>
+                  <w:proofErr w:type="spellEnd"/>
+                  <w:r>
+                    <w:t xml:space="preserve">()로 </w:t>
                   </w:r>
                   <w:r>
                     <w:rPr>
@@ -3849,8 +4272,19 @@
                       <w:color w:val="FFFFFF" w:themeColor="background1"/>
                       <w:sz w:val="14"/>
                     </w:rPr>
-                    <w:t>Window::CharInputSpy</w:t>
-                  </w:r>
+                    <w:t>Window::</w:t>
+                  </w:r>
+                  <w:proofErr w:type="spellStart"/>
+                  <w:r>
+                    <w:rPr>
+                      <w:rFonts w:hint="eastAsia"/>
+                      <w:b/>
+                      <w:color w:val="FFFFFF" w:themeColor="background1"/>
+                      <w:sz w:val="14"/>
+                    </w:rPr>
+                    <w:t>CharInputSpy</w:t>
+                  </w:r>
+                  <w:proofErr w:type="spellEnd"/>
                 </w:p>
               </w:tc>
               <w:tc>
@@ -4548,12 +4982,14 @@
                   <w:pPr>
                     <w:framePr w:hSpace="142" w:wrap="around" w:vAnchor="text" w:hAnchor="margin" w:y="1"/>
                   </w:pPr>
+                  <w:proofErr w:type="spellStart"/>
                   <w:r>
                     <w:rPr>
                       <w:rFonts w:hint="eastAsia"/>
                     </w:rPr>
                     <w:t>WindowModules</w:t>
                   </w:r>
+                  <w:proofErr w:type="spellEnd"/>
                 </w:p>
               </w:tc>
               <w:tc>
@@ -4599,12 +5035,14 @@
                   <w:pPr>
                     <w:framePr w:hSpace="142" w:wrap="around" w:vAnchor="text" w:hAnchor="margin" w:y="1"/>
                   </w:pPr>
+                  <w:proofErr w:type="spellStart"/>
                   <w:r>
                     <w:rPr>
                       <w:rFonts w:hint="eastAsia"/>
                     </w:rPr>
                     <w:t>ListModules</w:t>
                   </w:r>
+                  <w:proofErr w:type="spellEnd"/>
                 </w:p>
               </w:tc>
               <w:tc>
@@ -4650,12 +5088,14 @@
                   <w:pPr>
                     <w:framePr w:hSpace="142" w:wrap="around" w:vAnchor="text" w:hAnchor="margin" w:y="1"/>
                   </w:pPr>
+                  <w:proofErr w:type="spellStart"/>
                   <w:r>
                     <w:rPr>
                       <w:rFonts w:hint="eastAsia"/>
                     </w:rPr>
                     <w:t>ButtonPackage</w:t>
                   </w:r>
+                  <w:proofErr w:type="spellEnd"/>
                 </w:p>
               </w:tc>
               <w:tc>
@@ -4701,12 +5141,14 @@
                   <w:pPr>
                     <w:framePr w:hSpace="142" w:wrap="around" w:vAnchor="text" w:hAnchor="margin" w:y="1"/>
                   </w:pPr>
+                  <w:proofErr w:type="spellStart"/>
                   <w:r>
                     <w:rPr>
                       <w:rFonts w:hint="eastAsia"/>
                     </w:rPr>
                     <w:t>MessagePackage</w:t>
                   </w:r>
+                  <w:proofErr w:type="spellEnd"/>
                 </w:p>
               </w:tc>
               <w:tc>
@@ -4960,9 +5402,11 @@
                   <w:pPr>
                     <w:framePr w:hSpace="142" w:wrap="around" w:vAnchor="text" w:hAnchor="margin" w:y="1"/>
                   </w:pPr>
+                  <w:proofErr w:type="spellStart"/>
                   <w:r>
                     <w:t>MetaWorld</w:t>
                   </w:r>
+                  <w:proofErr w:type="spellEnd"/>
                 </w:p>
               </w:tc>
               <w:tc>
@@ -5015,6 +5459,7 @@
                       <w:b/>
                     </w:rPr>
                   </w:pPr>
+                  <w:proofErr w:type="spellStart"/>
                   <w:r>
                     <w:rPr>
                       <w:rFonts w:hint="eastAsia"/>
@@ -5022,6 +5467,7 @@
                     </w:rPr>
                     <w:t>Etcetra</w:t>
                   </w:r>
+                  <w:proofErr w:type="spellEnd"/>
                 </w:p>
               </w:tc>
             </w:tr>
@@ -5034,9 +5480,11 @@
                   <w:pPr>
                     <w:framePr w:hSpace="142" w:wrap="around" w:vAnchor="text" w:hAnchor="margin" w:y="1"/>
                   </w:pPr>
+                  <w:proofErr w:type="spellStart"/>
                   <w:r>
                     <w:t>CoreTest</w:t>
                   </w:r>
+                  <w:proofErr w:type="spellEnd"/>
                 </w:p>
               </w:tc>
               <w:tc>
@@ -5070,7 +5518,15 @@
               <w:t xml:space="preserve">eep </w:t>
             </w:r>
             <w:r>
-              <w:t>in mind these, plz.</w:t>
+              <w:t xml:space="preserve">in mind these, </w:t>
+            </w:r>
+            <w:proofErr w:type="spellStart"/>
+            <w:r>
+              <w:t>plz</w:t>
+            </w:r>
+            <w:proofErr w:type="spellEnd"/>
+            <w:r>
+              <w:t>.</w:t>
             </w:r>
           </w:p>
           <w:p>
@@ -5089,7 +5545,23 @@
               <w:t>Build#</w:t>
             </w:r>
             <w:r>
-              <w:t xml:space="preserve"> laid on top of this description was calculated by adding Build#s which were depicked in </w:t>
+              <w:t xml:space="preserve"> laid on top of this description was calculated by adding </w:t>
+            </w:r>
+            <w:proofErr w:type="spellStart"/>
+            <w:r>
+              <w:t>Build#s</w:t>
+            </w:r>
+            <w:proofErr w:type="spellEnd"/>
+            <w:r>
+              <w:t xml:space="preserve"> which were </w:t>
+            </w:r>
+            <w:proofErr w:type="spellStart"/>
+            <w:r>
+              <w:t>depicked</w:t>
+            </w:r>
+            <w:proofErr w:type="spellEnd"/>
+            <w:r>
+              <w:t xml:space="preserve"> in </w:t>
             </w:r>
             <w:r>
               <w:rPr>
@@ -5124,7 +5596,23 @@
               <w:ind w:leftChars="0"/>
             </w:pPr>
             <w:r>
-              <w:t>But, ManagerPackages are exceptional. (because they have to be needed.)</w:t>
+              <w:t xml:space="preserve">But, </w:t>
+            </w:r>
+            <w:proofErr w:type="spellStart"/>
+            <w:r>
+              <w:t>ManagerPackages</w:t>
+            </w:r>
+            <w:proofErr w:type="spellEnd"/>
+            <w:r>
+              <w:t xml:space="preserve"> are exceptional. (</w:t>
+            </w:r>
+            <w:proofErr w:type="gramStart"/>
+            <w:r>
+              <w:t>because</w:t>
+            </w:r>
+            <w:proofErr w:type="gramEnd"/>
+            <w:r>
+              <w:t xml:space="preserve"> they have to be needed.)</w:t>
             </w:r>
           </w:p>
         </w:tc>
@@ -5293,7 +5781,15 @@
           </w:tcPr>
           <w:p>
             <w:r>
-              <w:t>Ready for imple UI</w:t>
+              <w:t xml:space="preserve">Ready for </w:t>
+            </w:r>
+            <w:proofErr w:type="spellStart"/>
+            <w:r>
+              <w:t>imple</w:t>
+            </w:r>
+            <w:proofErr w:type="spellEnd"/>
+            <w:r>
+              <w:t xml:space="preserve"> UI</w:t>
             </w:r>
           </w:p>
         </w:tc>
@@ -5348,6 +5844,7 @@
                 <w:b/>
               </w:rPr>
             </w:pPr>
+            <w:proofErr w:type="spellStart"/>
             <w:r>
               <w:rPr>
                 <w:rFonts w:hint="eastAsia"/>
@@ -5355,6 +5852,7 @@
               </w:rPr>
               <w:t>RevisionNumber</w:t>
             </w:r>
+            <w:proofErr w:type="spellEnd"/>
           </w:p>
         </w:tc>
         <w:tc>
@@ -5434,11 +5932,19 @@
             <w:gridSpan w:val="3"/>
           </w:tcPr>
           <w:p>
+            <w:proofErr w:type="spellStart"/>
             <w:r>
               <w:rPr>
                 <w:rFonts w:hint="eastAsia"/>
               </w:rPr>
-              <w:t xml:space="preserve">Sourceswith </w:t>
+              <w:t>Sourceswith</w:t>
+            </w:r>
+            <w:proofErr w:type="spellEnd"/>
+            <w:r>
+              <w:rPr>
+                <w:rFonts w:hint="eastAsia"/>
+              </w:rPr>
+              <w:t xml:space="preserve"> </w:t>
             </w:r>
             <w:r>
               <w:t>zip</w:t>
@@ -5524,7 +6030,15 @@
           </w:tcPr>
           <w:p>
             <w:r>
-              <w:t>Nobody knows. I couldn’t trace changes. Sorry. t_t.</w:t>
+              <w:t xml:space="preserve">Nobody knows. I couldn’t trace changes. Sorry. </w:t>
+            </w:r>
+            <w:proofErr w:type="spellStart"/>
+            <w:r>
+              <w:t>t_t</w:t>
+            </w:r>
+            <w:proofErr w:type="spellEnd"/>
+            <w:r>
+              <w:t>.</w:t>
             </w:r>
           </w:p>
         </w:tc>
@@ -5787,6 +6301,7 @@
                       <w:color w:val="FFFFFF" w:themeColor="background1"/>
                     </w:rPr>
                   </w:pPr>
+                  <w:proofErr w:type="spellStart"/>
                   <w:r>
                     <w:rPr>
                       <w:rFonts w:hint="eastAsia"/>
@@ -5795,6 +6310,7 @@
                     </w:rPr>
                     <w:t>MetaWorld</w:t>
                   </w:r>
+                  <w:proofErr w:type="spellEnd"/>
                 </w:p>
               </w:tc>
               <w:tc>
@@ -6509,12 +7025,14 @@
                   <w:pPr>
                     <w:framePr w:hSpace="142" w:wrap="around" w:vAnchor="text" w:hAnchor="margin" w:y="1"/>
                   </w:pPr>
+                  <w:proofErr w:type="spellStart"/>
                   <w:r>
                     <w:rPr>
                       <w:rFonts w:hint="eastAsia"/>
                     </w:rPr>
                     <w:t>WindowModules</w:t>
                   </w:r>
+                  <w:proofErr w:type="spellEnd"/>
                 </w:p>
               </w:tc>
               <w:tc>
@@ -6560,12 +7078,14 @@
                   <w:pPr>
                     <w:framePr w:hSpace="142" w:wrap="around" w:vAnchor="text" w:hAnchor="margin" w:y="1"/>
                   </w:pPr>
+                  <w:proofErr w:type="spellStart"/>
                   <w:r>
                     <w:rPr>
                       <w:rFonts w:hint="eastAsia"/>
                     </w:rPr>
                     <w:t>ListModules</w:t>
                   </w:r>
+                  <w:proofErr w:type="spellEnd"/>
                 </w:p>
               </w:tc>
               <w:tc>
@@ -6611,12 +7131,14 @@
                   <w:pPr>
                     <w:framePr w:hSpace="142" w:wrap="around" w:vAnchor="text" w:hAnchor="margin" w:y="1"/>
                   </w:pPr>
+                  <w:proofErr w:type="spellStart"/>
                   <w:r>
                     <w:rPr>
                       <w:rFonts w:hint="eastAsia"/>
                     </w:rPr>
                     <w:t>ButtonPackage</w:t>
                   </w:r>
+                  <w:proofErr w:type="spellEnd"/>
                 </w:p>
               </w:tc>
               <w:tc>
@@ -6662,12 +7184,14 @@
                   <w:pPr>
                     <w:framePr w:hSpace="142" w:wrap="around" w:vAnchor="text" w:hAnchor="margin" w:y="1"/>
                   </w:pPr>
+                  <w:proofErr w:type="spellStart"/>
                   <w:r>
                     <w:rPr>
                       <w:rFonts w:hint="eastAsia"/>
                     </w:rPr>
                     <w:t>MessagePackage</w:t>
                   </w:r>
+                  <w:proofErr w:type="spellEnd"/>
                 </w:p>
               </w:tc>
               <w:tc>
@@ -6943,6 +7467,7 @@
                       <w:color w:val="FFFFFF" w:themeColor="background1"/>
                     </w:rPr>
                   </w:pPr>
+                  <w:proofErr w:type="spellStart"/>
                   <w:r>
                     <w:rPr>
                       <w:b/>
@@ -6950,6 +7475,7 @@
                     </w:rPr>
                     <w:t>MetaWorld</w:t>
                   </w:r>
+                  <w:proofErr w:type="spellEnd"/>
                 </w:p>
               </w:tc>
               <w:tc>
@@ -7014,6 +7540,7 @@
                       <w:b/>
                     </w:rPr>
                   </w:pPr>
+                  <w:proofErr w:type="spellStart"/>
                   <w:r>
                     <w:rPr>
                       <w:rFonts w:hint="eastAsia"/>
@@ -7021,6 +7548,7 @@
                     </w:rPr>
                     <w:t>Etcetra</w:t>
                   </w:r>
+                  <w:proofErr w:type="spellEnd"/>
                 </w:p>
               </w:tc>
             </w:tr>
@@ -7033,10 +7561,12 @@
                   <w:pPr>
                     <w:framePr w:hSpace="142" w:wrap="around" w:vAnchor="text" w:hAnchor="margin" w:y="1"/>
                   </w:pPr>
+                  <w:proofErr w:type="spellStart"/>
                   <w:r>
                     <w:lastRenderedPageBreak/>
                     <w:t>CoreTest</w:t>
                   </w:r>
+                  <w:proofErr w:type="spellEnd"/>
                 </w:p>
               </w:tc>
               <w:tc>
@@ -7070,7 +7600,15 @@
               <w:t xml:space="preserve">eep </w:t>
             </w:r>
             <w:r>
-              <w:t>in mind these, plz.</w:t>
+              <w:t xml:space="preserve">in mind these, </w:t>
+            </w:r>
+            <w:proofErr w:type="spellStart"/>
+            <w:r>
+              <w:t>plz</w:t>
+            </w:r>
+            <w:proofErr w:type="spellEnd"/>
+            <w:r>
+              <w:t>.</w:t>
             </w:r>
           </w:p>
           <w:p>
@@ -7089,7 +7627,23 @@
               <w:t>Build#</w:t>
             </w:r>
             <w:r>
-              <w:t xml:space="preserve"> laid on top of this description was calculated by adding Build#s which were depicked in </w:t>
+              <w:t xml:space="preserve"> laid on top of this description was calculated by adding </w:t>
+            </w:r>
+            <w:proofErr w:type="spellStart"/>
+            <w:r>
+              <w:t>Build#s</w:t>
+            </w:r>
+            <w:proofErr w:type="spellEnd"/>
+            <w:r>
+              <w:t xml:space="preserve"> which were </w:t>
+            </w:r>
+            <w:proofErr w:type="spellStart"/>
+            <w:r>
+              <w:t>depicked</w:t>
+            </w:r>
+            <w:proofErr w:type="spellEnd"/>
+            <w:r>
+              <w:t xml:space="preserve"> in </w:t>
             </w:r>
             <w:r>
               <w:rPr>
@@ -7124,7 +7678,23 @@
               <w:ind w:leftChars="0"/>
             </w:pPr>
             <w:r>
-              <w:t>But, ManagerPackages are exceptional. (because they have to be needed.)</w:t>
+              <w:t xml:space="preserve">But, </w:t>
+            </w:r>
+            <w:proofErr w:type="spellStart"/>
+            <w:r>
+              <w:t>ManagerPackages</w:t>
+            </w:r>
+            <w:proofErr w:type="spellEnd"/>
+            <w:r>
+              <w:t xml:space="preserve"> are exceptional. (</w:t>
+            </w:r>
+            <w:proofErr w:type="gramStart"/>
+            <w:r>
+              <w:t>because</w:t>
+            </w:r>
+            <w:proofErr w:type="gramEnd"/>
+            <w:r>
+              <w:t xml:space="preserve"> they have to be needed.)</w:t>
             </w:r>
           </w:p>
         </w:tc>
@@ -7362,6 +7932,7 @@
                 <w:b/>
               </w:rPr>
             </w:pPr>
+            <w:proofErr w:type="spellStart"/>
             <w:r>
               <w:rPr>
                 <w:rFonts w:hint="eastAsia"/>
@@ -7369,6 +7940,7 @@
               </w:rPr>
               <w:t>RevisionNumber</w:t>
             </w:r>
+            <w:proofErr w:type="spellEnd"/>
           </w:p>
         </w:tc>
         <w:tc>
@@ -7414,8 +7986,13 @@
             <w:gridSpan w:val="3"/>
           </w:tcPr>
           <w:p>
-            <w:r>
-              <w:t>kniz (name which was for original developer has been changed.)</w:t>
+            <w:proofErr w:type="gramStart"/>
+            <w:r>
+              <w:t>kniz</w:t>
+            </w:r>
+            <w:proofErr w:type="gramEnd"/>
+            <w:r>
+              <w:t xml:space="preserve"> (name which was for original developer has been changed.)</w:t>
             </w:r>
           </w:p>
         </w:tc>
@@ -7595,6 +8172,7 @@
                       <w:sz w:val="14"/>
                     </w:rPr>
                   </w:pPr>
+                  <w:proofErr w:type="spellStart"/>
                   <w:r>
                     <w:rPr>
                       <w:rFonts w:hint="eastAsia"/>
@@ -7603,6 +8181,7 @@
                     </w:rPr>
                     <w:t>Impor</w:t>
                   </w:r>
+                  <w:proofErr w:type="spellEnd"/>
                 </w:p>
                 <w:p>
                   <w:pPr>
@@ -7612,6 +8191,7 @@
                       <w:sz w:val="14"/>
                     </w:rPr>
                   </w:pPr>
+                  <w:proofErr w:type="spellStart"/>
                   <w:r>
                     <w:rPr>
                       <w:rFonts w:hint="eastAsia"/>
@@ -7620,6 +8200,7 @@
                     </w:rPr>
                     <w:t>tance</w:t>
                   </w:r>
+                  <w:proofErr w:type="spellEnd"/>
                 </w:p>
               </w:tc>
               <w:tc>
@@ -7766,9 +8347,11 @@
                   <w:pPr>
                     <w:framePr w:hSpace="142" w:wrap="around" w:vAnchor="text" w:hAnchor="margin" w:y="1"/>
                   </w:pPr>
+                  <w:proofErr w:type="spellStart"/>
                   <w:r>
                     <w:t>Kernal</w:t>
                   </w:r>
+                  <w:proofErr w:type="spellEnd"/>
                 </w:p>
               </w:tc>
               <w:tc>
@@ -7845,12 +8428,14 @@
                   <w:pPr>
                     <w:framePr w:hSpace="142" w:wrap="around" w:vAnchor="text" w:hAnchor="margin" w:y="1"/>
                   </w:pPr>
+                  <w:proofErr w:type="spellStart"/>
                   <w:r>
                     <w:rPr>
                       <w:rFonts w:hint="eastAsia"/>
                     </w:rPr>
                     <w:t>Kernal</w:t>
                   </w:r>
+                  <w:proofErr w:type="spellEnd"/>
                 </w:p>
               </w:tc>
               <w:tc>
@@ -7938,12 +8523,14 @@
                   <w:pPr>
                     <w:framePr w:hSpace="142" w:wrap="around" w:vAnchor="text" w:hAnchor="margin" w:y="1"/>
                   </w:pPr>
+                  <w:proofErr w:type="spellStart"/>
                   <w:r>
                     <w:rPr>
                       <w:rFonts w:hint="eastAsia"/>
                     </w:rPr>
                     <w:t>Kernal</w:t>
                   </w:r>
+                  <w:proofErr w:type="spellEnd"/>
                 </w:p>
               </w:tc>
               <w:tc>
@@ -7989,11 +8576,19 @@
                   <w:pPr>
                     <w:framePr w:hSpace="142" w:wrap="around" w:vAnchor="text" w:hAnchor="margin" w:y="1"/>
                   </w:pPr>
-                  <w:r>
-                    <w:rPr>
-                      <w:rFonts w:hint="eastAsia"/>
-                    </w:rPr>
-                    <w:t>NEIndexedArray추가.</w:t>
+                  <w:proofErr w:type="spellStart"/>
+                  <w:r>
+                    <w:rPr>
+                      <w:rFonts w:hint="eastAsia"/>
+                    </w:rPr>
+                    <w:t>NEIndexedArray</w:t>
+                  </w:r>
+                  <w:proofErr w:type="spellEnd"/>
+                  <w:r>
+                    <w:rPr>
+                      <w:rFonts w:hint="eastAsia"/>
+                    </w:rPr>
+                    <w:t>추가.</w:t>
                   </w:r>
                 </w:p>
                 <w:p>
@@ -8016,8 +8611,13 @@
                     <w:t>하게 만들었으나,</w:t>
                   </w:r>
                   <w:r>
-                    <w:t xml:space="preserve"> IndexedArray</w:t>
-                  </w:r>
+                    <w:t xml:space="preserve"> </w:t>
+                  </w:r>
+                  <w:proofErr w:type="spellStart"/>
+                  <w:r>
+                    <w:t>IndexedArray</w:t>
+                  </w:r>
+                  <w:proofErr w:type="spellEnd"/>
                   <w:r>
                     <w:rPr>
                       <w:rFonts w:hint="eastAsia"/>
@@ -8058,12 +8658,14 @@
                   <w:pPr>
                     <w:framePr w:hSpace="142" w:wrap="around" w:vAnchor="text" w:hAnchor="margin" w:y="1"/>
                   </w:pPr>
+                  <w:proofErr w:type="spellStart"/>
                   <w:r>
                     <w:rPr>
                       <w:rFonts w:hint="eastAsia"/>
                     </w:rPr>
                     <w:t>Kernal</w:t>
                   </w:r>
+                  <w:proofErr w:type="spellEnd"/>
                 </w:p>
               </w:tc>
               <w:tc>
@@ -8142,9 +8744,11 @@
                   <w:pPr>
                     <w:framePr w:hSpace="142" w:wrap="around" w:vAnchor="text" w:hAnchor="margin" w:y="1"/>
                   </w:pPr>
+                  <w:proofErr w:type="spellStart"/>
                   <w:r>
                     <w:t>Kernal</w:t>
                   </w:r>
+                  <w:proofErr w:type="spellEnd"/>
                 </w:p>
               </w:tc>
               <w:tc>
@@ -8194,11 +8798,19 @@
                     <w:rPr>
                       <w:rFonts w:hint="eastAsia"/>
                     </w:rPr>
-                    <w:t>자료 구조를 위한 계층도 변경으로, List</w:t>
+                    <w:t xml:space="preserve">자료 구조를 위한 계층도 변경으로, </w:t>
+                  </w:r>
+                  <w:proofErr w:type="spellStart"/>
+                  <w:r>
+                    <w:rPr>
+                      <w:rFonts w:hint="eastAsia"/>
+                    </w:rPr>
+                    <w:t>List</w:t>
                   </w:r>
                   <w:r>
                     <w:t>Template</w:t>
                   </w:r>
+                  <w:proofErr w:type="spellEnd"/>
                   <w:r>
                     <w:rPr>
                       <w:rFonts w:hint="eastAsia"/>
@@ -8233,12 +8845,14 @@
                   <w:pPr>
                     <w:framePr w:hSpace="142" w:wrap="around" w:vAnchor="text" w:hAnchor="margin" w:y="1"/>
                   </w:pPr>
+                  <w:proofErr w:type="spellStart"/>
                   <w:r>
                     <w:rPr>
                       <w:rFonts w:hint="eastAsia"/>
                     </w:rPr>
                     <w:t>Kernal</w:t>
                   </w:r>
+                  <w:proofErr w:type="spellEnd"/>
                 </w:p>
               </w:tc>
               <w:tc>
@@ -8284,11 +8898,19 @@
                   <w:pPr>
                     <w:framePr w:hSpace="142" w:wrap="around" w:vAnchor="text" w:hAnchor="margin" w:y="1"/>
                   </w:pPr>
-                  <w:r>
-                    <w:rPr>
-                      <w:rFonts w:hint="eastAsia"/>
-                    </w:rPr>
-                    <w:t>KeyManager의 추가.</w:t>
+                  <w:proofErr w:type="spellStart"/>
+                  <w:r>
+                    <w:rPr>
+                      <w:rFonts w:hint="eastAsia"/>
+                    </w:rPr>
+                    <w:t>KeyManager</w:t>
+                  </w:r>
+                  <w:proofErr w:type="spellEnd"/>
+                  <w:r>
+                    <w:rPr>
+                      <w:rFonts w:hint="eastAsia"/>
+                    </w:rPr>
+                    <w:t>의 추가.</w:t>
                   </w:r>
                 </w:p>
                 <w:p>
@@ -8330,9 +8952,11 @@
                     </w:rPr>
                     <w:t xml:space="preserve">키매니져는 </w:t>
                   </w:r>
+                  <w:proofErr w:type="spellStart"/>
                   <w:r>
                     <w:t>Kernal</w:t>
                   </w:r>
+                  <w:proofErr w:type="spellEnd"/>
                   <w:r>
                     <w:rPr>
                       <w:rFonts w:hint="eastAsia"/>
@@ -8340,7 +8964,15 @@
                     <w:t>에 항상 존재하며,</w:t>
                   </w:r>
                   <w:r>
-                    <w:t xml:space="preserve"> (= ModuleManager) </w:t>
+                    <w:t xml:space="preserve"> (= </w:t>
+                  </w:r>
+                  <w:proofErr w:type="spellStart"/>
+                  <w:r>
+                    <w:t>ModuleManager</w:t>
+                  </w:r>
+                  <w:proofErr w:type="spellEnd"/>
+                  <w:r>
+                    <w:t xml:space="preserve">) </w:t>
                   </w:r>
                   <w:r>
                     <w:rPr>
@@ -8431,9 +9063,11 @@
                     </w:rPr>
                     <w:t>에 해당하는 개념이</w:t>
                   </w:r>
+                  <w:proofErr w:type="spellStart"/>
                   <w:r>
                     <w:t>scriptcode</w:t>
                   </w:r>
+                  <w:proofErr w:type="spellEnd"/>
                   <w:r>
                     <w:rPr>
                       <w:rFonts w:hint="eastAsia"/>
@@ -8456,12 +9090,14 @@
                   <w:pPr>
                     <w:framePr w:hSpace="142" w:wrap="around" w:vAnchor="text" w:hAnchor="margin" w:y="1"/>
                   </w:pPr>
+                  <w:proofErr w:type="spellStart"/>
                   <w:r>
                     <w:rPr>
                       <w:rFonts w:hint="eastAsia"/>
                     </w:rPr>
                     <w:t>Kernal</w:t>
                   </w:r>
+                  <w:proofErr w:type="spellEnd"/>
                 </w:p>
               </w:tc>
               <w:tc>
@@ -8649,12 +9285,14 @@
                   <w:pPr>
                     <w:framePr w:hSpace="142" w:wrap="around" w:vAnchor="text" w:hAnchor="margin" w:y="1"/>
                   </w:pPr>
+                  <w:proofErr w:type="spellStart"/>
                   <w:r>
                     <w:rPr>
                       <w:rFonts w:hint="eastAsia"/>
                     </w:rPr>
                     <w:t>Kernal</w:t>
                   </w:r>
+                  <w:proofErr w:type="spellEnd"/>
                 </w:p>
               </w:tc>
               <w:tc>
@@ -8737,12 +9375,14 @@
                   <w:pPr>
                     <w:framePr w:hSpace="142" w:wrap="around" w:vAnchor="text" w:hAnchor="margin" w:y="1"/>
                   </w:pPr>
+                  <w:proofErr w:type="spellStart"/>
                   <w:r>
                     <w:rPr>
                       <w:rFonts w:hint="eastAsia"/>
                     </w:rPr>
                     <w:t>Kernal</w:t>
                   </w:r>
+                  <w:proofErr w:type="spellEnd"/>
                 </w:p>
               </w:tc>
               <w:tc>
@@ -8815,7 +9455,23 @@
                     <w:t>이경우,저장과 로드가 가능하지만,</w:t>
                   </w:r>
                   <w:r>
-                    <w:t xml:space="preserve"> NEScriptManager, NENodeManager </w:t>
+                    <w:t xml:space="preserve"> </w:t>
+                  </w:r>
+                  <w:proofErr w:type="spellStart"/>
+                  <w:r>
+                    <w:t>NEScriptManager</w:t>
+                  </w:r>
+                  <w:proofErr w:type="spellEnd"/>
+                  <w:r>
+                    <w:t xml:space="preserve">, </w:t>
+                  </w:r>
+                  <w:proofErr w:type="spellStart"/>
+                  <w:r>
+                    <w:t>NENodeManager</w:t>
+                  </w:r>
+                  <w:proofErr w:type="spellEnd"/>
+                  <w:r>
+                    <w:t xml:space="preserve"> </w:t>
                   </w:r>
                   <w:r>
                     <w:rPr>
@@ -8839,12 +9495,14 @@
                   <w:pPr>
                     <w:framePr w:hSpace="142" w:wrap="around" w:vAnchor="text" w:hAnchor="margin" w:y="1"/>
                   </w:pPr>
+                  <w:proofErr w:type="spellStart"/>
                   <w:r>
                     <w:rPr>
                       <w:rFonts w:hint="eastAsia"/>
                     </w:rPr>
                     <w:t>Kernal</w:t>
                   </w:r>
+                  <w:proofErr w:type="spellEnd"/>
                 </w:p>
               </w:tc>
               <w:tc>
@@ -8996,12 +9654,14 @@
                   <w:pPr>
                     <w:framePr w:hSpace="142" w:wrap="around" w:vAnchor="text" w:hAnchor="margin" w:y="1"/>
                   </w:pPr>
+                  <w:proofErr w:type="spellStart"/>
                   <w:r>
                     <w:rPr>
                       <w:rFonts w:hint="eastAsia"/>
                     </w:rPr>
                     <w:t>Kernal</w:t>
                   </w:r>
+                  <w:proofErr w:type="spellEnd"/>
                 </w:p>
               </w:tc>
               <w:tc>
@@ -9047,11 +9707,19 @@
                   <w:pPr>
                     <w:framePr w:hSpace="142" w:wrap="around" w:vAnchor="text" w:hAnchor="margin" w:y="1"/>
                   </w:pPr>
-                  <w:r>
-                    <w:rPr>
-                      <w:rFonts w:hint="eastAsia"/>
-                    </w:rPr>
-                    <w:t>NEEnlistableSetTemplate의 추가.</w:t>
+                  <w:proofErr w:type="spellStart"/>
+                  <w:r>
+                    <w:rPr>
+                      <w:rFonts w:hint="eastAsia"/>
+                    </w:rPr>
+                    <w:t>NEEnlistableSetTemplate</w:t>
+                  </w:r>
+                  <w:proofErr w:type="spellEnd"/>
+                  <w:r>
+                    <w:rPr>
+                      <w:rFonts w:hint="eastAsia"/>
+                    </w:rPr>
+                    <w:t>의 추가.</w:t>
                   </w:r>
                 </w:p>
               </w:tc>
@@ -9069,12 +9737,14 @@
                   <w:pPr>
                     <w:framePr w:hSpace="142" w:wrap="around" w:vAnchor="text" w:hAnchor="margin" w:y="1"/>
                   </w:pPr>
+                  <w:proofErr w:type="spellStart"/>
                   <w:r>
                     <w:rPr>
                       <w:rFonts w:hint="eastAsia"/>
                     </w:rPr>
                     <w:t>Kernal</w:t>
                   </w:r>
+                  <w:proofErr w:type="spellEnd"/>
                 </w:p>
               </w:tc>
               <w:tc>
@@ -9120,11 +9790,19 @@
                   <w:pPr>
                     <w:framePr w:hSpace="142" w:wrap="around" w:vAnchor="text" w:hAnchor="margin" w:y="1"/>
                   </w:pPr>
-                  <w:r>
-                    <w:rPr>
-                      <w:rFonts w:hint="eastAsia"/>
-                    </w:rPr>
-                    <w:t>NEEnlistableManager의 추가.</w:t>
+                  <w:proofErr w:type="spellStart"/>
+                  <w:r>
+                    <w:rPr>
+                      <w:rFonts w:hint="eastAsia"/>
+                    </w:rPr>
+                    <w:t>NEEnlistableManager</w:t>
+                  </w:r>
+                  <w:proofErr w:type="spellEnd"/>
+                  <w:r>
+                    <w:rPr>
+                      <w:rFonts w:hint="eastAsia"/>
+                    </w:rPr>
+                    <w:t>의 추가.</w:t>
                   </w:r>
                 </w:p>
                 <w:p>
@@ -9153,12 +9831,14 @@
                   <w:pPr>
                     <w:framePr w:hSpace="142" w:wrap="around" w:vAnchor="text" w:hAnchor="margin" w:y="1"/>
                   </w:pPr>
+                  <w:proofErr w:type="spellStart"/>
                   <w:r>
                     <w:rPr>
                       <w:rFonts w:hint="eastAsia"/>
                     </w:rPr>
                     <w:t>SDKBuilder</w:t>
                   </w:r>
+                  <w:proofErr w:type="spellEnd"/>
                 </w:p>
               </w:tc>
               <w:tc>
@@ -9457,12 +10137,14 @@
                   <w:pPr>
                     <w:framePr w:hSpace="142" w:wrap="around" w:vAnchor="text" w:hAnchor="margin" w:y="1"/>
                   </w:pPr>
+                  <w:proofErr w:type="spellStart"/>
                   <w:r>
                     <w:rPr>
                       <w:rFonts w:hint="eastAsia"/>
                     </w:rPr>
                     <w:t>CoreTest</w:t>
                   </w:r>
+                  <w:proofErr w:type="spellEnd"/>
                 </w:p>
               </w:tc>
               <w:tc>
@@ -10082,12 +10764,14 @@
                   <w:tcW w:w="3681" w:type="dxa"/>
                 </w:tcPr>
                 <w:p>
+                  <w:proofErr w:type="spellStart"/>
                   <w:r>
                     <w:rPr>
                       <w:rFonts w:hint="eastAsia"/>
                     </w:rPr>
                     <w:t>WindowModules</w:t>
                   </w:r>
+                  <w:proofErr w:type="spellEnd"/>
                 </w:p>
               </w:tc>
               <w:tc>
@@ -10116,12 +10800,14 @@
                   <w:tcW w:w="3681" w:type="dxa"/>
                 </w:tcPr>
                 <w:p>
+                  <w:proofErr w:type="spellStart"/>
                   <w:r>
                     <w:rPr>
                       <w:rFonts w:hint="eastAsia"/>
                     </w:rPr>
                     <w:t>ListModules</w:t>
                   </w:r>
+                  <w:proofErr w:type="spellEnd"/>
                 </w:p>
               </w:tc>
               <w:tc>
@@ -10150,12 +10836,14 @@
                   <w:tcW w:w="3681" w:type="dxa"/>
                 </w:tcPr>
                 <w:p>
+                  <w:proofErr w:type="spellStart"/>
                   <w:r>
                     <w:rPr>
                       <w:rFonts w:hint="eastAsia"/>
                     </w:rPr>
                     <w:t>ButtonPackage</w:t>
                   </w:r>
+                  <w:proofErr w:type="spellEnd"/>
                 </w:p>
               </w:tc>
               <w:tc>
@@ -10184,12 +10872,14 @@
                   <w:tcW w:w="3681" w:type="dxa"/>
                 </w:tcPr>
                 <w:p>
+                  <w:proofErr w:type="spellStart"/>
                   <w:r>
                     <w:rPr>
                       <w:rFonts w:hint="eastAsia"/>
                     </w:rPr>
                     <w:t>MessagePackage</w:t>
                   </w:r>
+                  <w:proofErr w:type="spellEnd"/>
                 </w:p>
               </w:tc>
               <w:tc>
@@ -10240,6 +10930,7 @@
                       <w:b/>
                     </w:rPr>
                   </w:pPr>
+                  <w:proofErr w:type="spellStart"/>
                   <w:r>
                     <w:rPr>
                       <w:rFonts w:hint="eastAsia"/>
@@ -10247,6 +10938,7 @@
                     </w:rPr>
                     <w:t>Cooee</w:t>
                   </w:r>
+                  <w:proofErr w:type="spellEnd"/>
                 </w:p>
               </w:tc>
             </w:tr>
@@ -10475,6 +11167,7 @@
                 <w:b/>
               </w:rPr>
             </w:pPr>
+            <w:proofErr w:type="spellStart"/>
             <w:r>
               <w:rPr>
                 <w:rFonts w:hint="eastAsia"/>
@@ -10482,6 +11175,7 @@
               </w:rPr>
               <w:t>RevisionNumber</w:t>
             </w:r>
+            <w:proofErr w:type="spellEnd"/>
           </w:p>
         </w:tc>
         <w:tc>
@@ -10527,12 +11221,14 @@
             <w:gridSpan w:val="3"/>
           </w:tcPr>
           <w:p>
+            <w:proofErr w:type="spellStart"/>
             <w:r>
               <w:rPr>
                 <w:rFonts w:hint="eastAsia"/>
               </w:rPr>
               <w:t>haku</w:t>
             </w:r>
+            <w:proofErr w:type="spellEnd"/>
           </w:p>
         </w:tc>
       </w:tr>
@@ -10705,6 +11401,7 @@
                       <w:sz w:val="14"/>
                     </w:rPr>
                   </w:pPr>
+                  <w:proofErr w:type="spellStart"/>
                   <w:r>
                     <w:rPr>
                       <w:rFonts w:hint="eastAsia"/>
@@ -10713,6 +11410,7 @@
                     </w:rPr>
                     <w:t>Impor</w:t>
                   </w:r>
+                  <w:proofErr w:type="spellEnd"/>
                 </w:p>
                 <w:p>
                   <w:pPr>
@@ -10722,6 +11420,7 @@
                       <w:sz w:val="14"/>
                     </w:rPr>
                   </w:pPr>
+                  <w:proofErr w:type="spellStart"/>
                   <w:r>
                     <w:rPr>
                       <w:rFonts w:hint="eastAsia"/>
@@ -10730,6 +11429,7 @@
                     </w:rPr>
                     <w:t>tance</w:t>
                   </w:r>
+                  <w:proofErr w:type="spellEnd"/>
                 </w:p>
               </w:tc>
               <w:tc>
@@ -11293,12 +11993,14 @@
                   <w:pPr>
                     <w:framePr w:hSpace="142" w:wrap="around" w:vAnchor="text" w:hAnchor="margin" w:y="1"/>
                   </w:pPr>
+                  <w:proofErr w:type="spellStart"/>
                   <w:r>
                     <w:rPr>
                       <w:rFonts w:hint="eastAsia"/>
                     </w:rPr>
                     <w:t>StandardModule</w:t>
                   </w:r>
+                  <w:proofErr w:type="spellEnd"/>
                 </w:p>
               </w:tc>
               <w:tc>
@@ -11350,11 +12052,19 @@
                   <w:pPr>
                     <w:framePr w:hSpace="142" w:wrap="around" w:vAnchor="text" w:hAnchor="margin" w:y="1"/>
                   </w:pPr>
-                  <w:r>
-                    <w:rPr>
-                      <w:rFonts w:hint="eastAsia"/>
-                    </w:rPr>
-                    <w:t>AfterBuild 프로그램을 사용하여, 빌드횟수가 갱신되도록 구성하였다.</w:t>
+                  <w:proofErr w:type="spellStart"/>
+                  <w:r>
+                    <w:rPr>
+                      <w:rFonts w:hint="eastAsia"/>
+                    </w:rPr>
+                    <w:t>AfterBuild</w:t>
+                  </w:r>
+                  <w:proofErr w:type="spellEnd"/>
+                  <w:r>
+                    <w:rPr>
+                      <w:rFonts w:hint="eastAsia"/>
+                    </w:rPr>
+                    <w:t xml:space="preserve"> 프로그램을 사용하여, 빌드횟수가 갱신되도록 구성하였다.</w:t>
                   </w:r>
                 </w:p>
               </w:tc>
@@ -11515,7 +12225,35 @@
                     <w:rPr>
                       <w:rFonts w:hint="eastAsia"/>
                     </w:rPr>
-                    <w:t>ug fix. 내부적으로 $(SolutionDir)을 사용으로 인한 통합 솔루션 빌드에러를 $(ProjectDir)로 고침으로써 해결</w:t>
+                    <w:t>ug fix. 내부적으로 $(</w:t>
+                  </w:r>
+                  <w:proofErr w:type="spellStart"/>
+                  <w:r>
+                    <w:rPr>
+                      <w:rFonts w:hint="eastAsia"/>
+                    </w:rPr>
+                    <w:t>SolutionDir</w:t>
+                  </w:r>
+                  <w:proofErr w:type="spellEnd"/>
+                  <w:r>
+                    <w:rPr>
+                      <w:rFonts w:hint="eastAsia"/>
+                    </w:rPr>
+                    <w:t>)을 사용으로 인한 통합 솔루션 빌드에러를 $(</w:t>
+                  </w:r>
+                  <w:proofErr w:type="spellStart"/>
+                  <w:r>
+                    <w:rPr>
+                      <w:rFonts w:hint="eastAsia"/>
+                    </w:rPr>
+                    <w:t>ProjectDir</w:t>
+                  </w:r>
+                  <w:proofErr w:type="spellEnd"/>
+                  <w:r>
+                    <w:rPr>
+                      <w:rFonts w:hint="eastAsia"/>
+                    </w:rPr>
+                    <w:t>)로 고침으로써 해결</w:t>
                   </w:r>
                 </w:p>
               </w:tc>
@@ -11533,12 +12271,14 @@
                   <w:pPr>
                     <w:framePr w:hSpace="142" w:wrap="around" w:vAnchor="text" w:hAnchor="margin" w:y="1"/>
                   </w:pPr>
+                  <w:proofErr w:type="spellStart"/>
                   <w:r>
                     <w:rPr>
                       <w:rFonts w:hint="eastAsia"/>
                     </w:rPr>
                     <w:t>AfterBuild</w:t>
                   </w:r>
+                  <w:proofErr w:type="spellEnd"/>
                 </w:p>
               </w:tc>
               <w:tc>
@@ -11674,7 +12414,35 @@
                     <w:rPr>
                       <w:rFonts w:hint="eastAsia"/>
                     </w:rPr>
-                    <w:t>VS2012에 맞게 옵션-링크-경로를 $(TargetName)$(TargetExt)로 변경했다.</w:t>
+                    <w:t>VS2012에 맞게 옵션-링크-경로를 $(</w:t>
+                  </w:r>
+                  <w:proofErr w:type="spellStart"/>
+                  <w:r>
+                    <w:rPr>
+                      <w:rFonts w:hint="eastAsia"/>
+                    </w:rPr>
+                    <w:t>TargetName</w:t>
+                  </w:r>
+                  <w:proofErr w:type="spellEnd"/>
+                  <w:r>
+                    <w:rPr>
+                      <w:rFonts w:hint="eastAsia"/>
+                    </w:rPr>
+                    <w:t>)$(</w:t>
+                  </w:r>
+                  <w:proofErr w:type="spellStart"/>
+                  <w:r>
+                    <w:rPr>
+                      <w:rFonts w:hint="eastAsia"/>
+                    </w:rPr>
+                    <w:t>TargetExt</w:t>
+                  </w:r>
+                  <w:proofErr w:type="spellEnd"/>
+                  <w:r>
+                    <w:rPr>
+                      <w:rFonts w:hint="eastAsia"/>
+                    </w:rPr>
+                    <w:t>)로 변경했다.</w:t>
                   </w:r>
                 </w:p>
               </w:tc>
@@ -11890,12 +12658,14 @@
                   <w:pPr>
                     <w:framePr w:hSpace="142" w:wrap="around" w:vAnchor="text" w:hAnchor="margin" w:y="1"/>
                   </w:pPr>
+                  <w:proofErr w:type="spellStart"/>
                   <w:r>
                     <w:rPr>
                       <w:rFonts w:hint="eastAsia"/>
                     </w:rPr>
                     <w:t>haku</w:t>
                   </w:r>
+                  <w:proofErr w:type="spellEnd"/>
                 </w:p>
               </w:tc>
             </w:tr>
@@ -11909,12 +12679,14 @@
                   <w:pPr>
                     <w:framePr w:hSpace="142" w:wrap="around" w:vAnchor="text" w:hAnchor="margin" w:y="1"/>
                   </w:pPr>
+                  <w:proofErr w:type="spellStart"/>
                   <w:r>
                     <w:rPr>
                       <w:rFonts w:hint="eastAsia"/>
                     </w:rPr>
                     <w:t>Cooee</w:t>
                   </w:r>
+                  <w:proofErr w:type="spellEnd"/>
                 </w:p>
               </w:tc>
               <w:tc>
@@ -11977,12 +12749,14 @@
                   <w:pPr>
                     <w:framePr w:hSpace="142" w:wrap="around" w:vAnchor="text" w:hAnchor="margin" w:y="1"/>
                   </w:pPr>
+                  <w:proofErr w:type="spellStart"/>
                   <w:r>
                     <w:rPr>
                       <w:rFonts w:hint="eastAsia"/>
                     </w:rPr>
                     <w:t>haku</w:t>
                   </w:r>
+                  <w:proofErr w:type="spellEnd"/>
                 </w:p>
               </w:tc>
             </w:tr>
@@ -11996,12 +12770,14 @@
                   <w:pPr>
                     <w:framePr w:hSpace="142" w:wrap="around" w:vAnchor="text" w:hAnchor="margin" w:y="1"/>
                   </w:pPr>
+                  <w:proofErr w:type="spellStart"/>
                   <w:r>
                     <w:rPr>
                       <w:rFonts w:hint="eastAsia"/>
                     </w:rPr>
                     <w:t>CooeeHandler</w:t>
                   </w:r>
+                  <w:proofErr w:type="spellEnd"/>
                 </w:p>
               </w:tc>
               <w:tc>
@@ -12058,12 +12834,14 @@
                   <w:pPr>
                     <w:framePr w:hSpace="142" w:wrap="around" w:vAnchor="text" w:hAnchor="margin" w:y="1"/>
                   </w:pPr>
+                  <w:proofErr w:type="spellStart"/>
                   <w:r>
                     <w:rPr>
                       <w:rFonts w:hint="eastAsia"/>
                     </w:rPr>
                     <w:t>haku</w:t>
                   </w:r>
+                  <w:proofErr w:type="spellEnd"/>
                 </w:p>
               </w:tc>
             </w:tr>
@@ -12077,12 +12855,14 @@
                   <w:pPr>
                     <w:framePr w:hSpace="142" w:wrap="around" w:vAnchor="text" w:hAnchor="margin" w:y="1"/>
                   </w:pPr>
+                  <w:proofErr w:type="spellStart"/>
                   <w:r>
                     <w:rPr>
                       <w:rFonts w:hint="eastAsia"/>
                     </w:rPr>
                     <w:t>AfterBuild</w:t>
                   </w:r>
+                  <w:proofErr w:type="spellEnd"/>
                 </w:p>
               </w:tc>
               <w:tc>
@@ -12128,12 +12908,14 @@
                   <w:pPr>
                     <w:framePr w:hSpace="142" w:wrap="around" w:vAnchor="text" w:hAnchor="margin" w:y="1"/>
                   </w:pPr>
+                  <w:proofErr w:type="spellStart"/>
                   <w:r>
                     <w:rPr>
                       <w:rFonts w:hint="eastAsia"/>
                     </w:rPr>
                     <w:t>haku</w:t>
                   </w:r>
+                  <w:proofErr w:type="spellEnd"/>
                 </w:p>
               </w:tc>
             </w:tr>
@@ -12181,12 +12963,14 @@
                   <w:pPr>
                     <w:framePr w:hSpace="142" w:wrap="around" w:vAnchor="text" w:hAnchor="margin" w:y="1"/>
                   </w:pPr>
+                  <w:proofErr w:type="spellStart"/>
                   <w:r>
                     <w:rPr>
                       <w:rFonts w:hint="eastAsia"/>
                     </w:rPr>
                     <w:t>BatchProgram</w:t>
                   </w:r>
+                  <w:proofErr w:type="spellEnd"/>
                 </w:p>
               </w:tc>
               <w:tc>
@@ -12198,12 +12982,14 @@
                   <w:pPr>
                     <w:framePr w:hSpace="142" w:wrap="around" w:vAnchor="text" w:hAnchor="margin" w:y="1"/>
                   </w:pPr>
+                  <w:proofErr w:type="spellStart"/>
                   <w:r>
                     <w:rPr>
                       <w:rFonts w:hint="eastAsia"/>
                     </w:rPr>
                     <w:t>haku</w:t>
                   </w:r>
+                  <w:proofErr w:type="spellEnd"/>
                 </w:p>
               </w:tc>
             </w:tr>
@@ -12251,12 +13037,14 @@
                   <w:pPr>
                     <w:framePr w:hSpace="142" w:wrap="around" w:vAnchor="text" w:hAnchor="margin" w:y="1"/>
                   </w:pPr>
+                  <w:proofErr w:type="spellStart"/>
                   <w:r>
                     <w:rPr>
                       <w:rFonts w:hint="eastAsia"/>
                     </w:rPr>
                     <w:t>BatchProgram</w:t>
                   </w:r>
+                  <w:proofErr w:type="spellEnd"/>
                 </w:p>
               </w:tc>
               <w:tc>
@@ -12268,12 +13056,14 @@
                   <w:pPr>
                     <w:framePr w:hSpace="142" w:wrap="around" w:vAnchor="text" w:hAnchor="margin" w:y="1"/>
                   </w:pPr>
+                  <w:proofErr w:type="spellStart"/>
                   <w:r>
                     <w:rPr>
                       <w:rFonts w:hint="eastAsia"/>
                     </w:rPr>
                     <w:t>haku</w:t>
                   </w:r>
+                  <w:proofErr w:type="spellEnd"/>
                 </w:p>
               </w:tc>
             </w:tr>
@@ -12821,6 +13611,7 @@
                   <w:tcW w:w="3681" w:type="dxa"/>
                 </w:tcPr>
                 <w:p>
+                  <w:proofErr w:type="spellStart"/>
                   <w:r>
                     <w:rPr>
                       <w:rFonts w:hint="eastAsia"/>
@@ -12833,6 +13624,7 @@
                     </w:rPr>
                     <w:t>s</w:t>
                   </w:r>
+                  <w:proofErr w:type="spellEnd"/>
                 </w:p>
               </w:tc>
               <w:tc>
@@ -12861,6 +13653,7 @@
                   <w:tcW w:w="3681" w:type="dxa"/>
                 </w:tcPr>
                 <w:p>
+                  <w:proofErr w:type="spellStart"/>
                   <w:r>
                     <w:rPr>
                       <w:rFonts w:hint="eastAsia"/>
@@ -12873,6 +13666,7 @@
                     </w:rPr>
                     <w:t>s</w:t>
                   </w:r>
+                  <w:proofErr w:type="spellEnd"/>
                 </w:p>
               </w:tc>
               <w:tc>
@@ -12901,12 +13695,14 @@
                   <w:tcW w:w="3681" w:type="dxa"/>
                 </w:tcPr>
                 <w:p>
+                  <w:proofErr w:type="spellStart"/>
                   <w:r>
                     <w:rPr>
                       <w:rFonts w:hint="eastAsia"/>
                     </w:rPr>
                     <w:t>ButtonPackage</w:t>
                   </w:r>
+                  <w:proofErr w:type="spellEnd"/>
                 </w:p>
               </w:tc>
               <w:tc>
@@ -12935,12 +13731,14 @@
                   <w:tcW w:w="3681" w:type="dxa"/>
                 </w:tcPr>
                 <w:p>
+                  <w:proofErr w:type="spellStart"/>
                   <w:r>
                     <w:rPr>
                       <w:rFonts w:hint="eastAsia"/>
                     </w:rPr>
                     <w:t>MessagePackage</w:t>
                   </w:r>
+                  <w:proofErr w:type="spellEnd"/>
                 </w:p>
               </w:tc>
               <w:tc>
@@ -12991,6 +13789,7 @@
                       <w:b/>
                     </w:rPr>
                   </w:pPr>
+                  <w:proofErr w:type="spellStart"/>
                   <w:r>
                     <w:rPr>
                       <w:rFonts w:hint="eastAsia"/>
@@ -12998,6 +13797,7 @@
                     </w:rPr>
                     <w:t>Cooee</w:t>
                   </w:r>
+                  <w:proofErr w:type="spellEnd"/>
                 </w:p>
               </w:tc>
             </w:tr>
@@ -13235,6 +14035,7 @@
                 <w:b/>
               </w:rPr>
             </w:pPr>
+            <w:proofErr w:type="spellStart"/>
             <w:r>
               <w:rPr>
                 <w:rFonts w:hint="eastAsia"/>
@@ -13242,6 +14043,7 @@
               </w:rPr>
               <w:t>RevisionNumber</w:t>
             </w:r>
+            <w:proofErr w:type="spellEnd"/>
           </w:p>
         </w:tc>
         <w:tc>
@@ -13287,6 +14089,7 @@
             <w:gridSpan w:val="3"/>
           </w:tcPr>
           <w:p>
+            <w:proofErr w:type="spellStart"/>
             <w:r>
               <w:rPr>
                 <w:rFonts w:hint="eastAsia"/>
@@ -13299,6 +14102,7 @@
               </w:rPr>
               <w:t>aku</w:t>
             </w:r>
+            <w:proofErr w:type="spellEnd"/>
           </w:p>
         </w:tc>
       </w:tr>
@@ -13471,6 +14275,7 @@
                       <w:sz w:val="14"/>
                     </w:rPr>
                   </w:pPr>
+                  <w:proofErr w:type="spellStart"/>
                   <w:r>
                     <w:rPr>
                       <w:rFonts w:hint="eastAsia"/>
@@ -13479,6 +14284,7 @@
                     </w:rPr>
                     <w:t>Impor</w:t>
                   </w:r>
+                  <w:proofErr w:type="spellEnd"/>
                 </w:p>
                 <w:p>
                   <w:pPr>
@@ -13488,6 +14294,7 @@
                       <w:sz w:val="14"/>
                     </w:rPr>
                   </w:pPr>
+                  <w:proofErr w:type="spellStart"/>
                   <w:r>
                     <w:rPr>
                       <w:rFonts w:hint="eastAsia"/>
@@ -13496,6 +14303,7 @@
                     </w:rPr>
                     <w:t>tance</w:t>
                   </w:r>
+                  <w:proofErr w:type="spellEnd"/>
                 </w:p>
               </w:tc>
               <w:tc>
@@ -13727,12 +14535,14 @@
                   <w:pPr>
                     <w:framePr w:hSpace="142" w:wrap="around" w:vAnchor="text" w:hAnchor="margin" w:y="1"/>
                   </w:pPr>
+                  <w:proofErr w:type="spellStart"/>
                   <w:r>
                     <w:rPr>
                       <w:rFonts w:hint="eastAsia"/>
                     </w:rPr>
                     <w:t>UnamedCUIEditor</w:t>
                   </w:r>
+                  <w:proofErr w:type="spellEnd"/>
                 </w:p>
               </w:tc>
               <w:tc>
@@ -13791,7 +14601,15 @@
                     <w:t>모듈의</w:t>
                   </w:r>
                   <w:r>
-                    <w:t xml:space="preserve"> namecode를 변경할 수 없었던 점을 수정했다.</w:t>
+                    <w:t xml:space="preserve"> </w:t>
+                  </w:r>
+                  <w:proofErr w:type="spellStart"/>
+                  <w:r>
+                    <w:t>namecode</w:t>
+                  </w:r>
+                  <w:proofErr w:type="spellEnd"/>
+                  <w:r>
+                    <w:t>를 변경할 수 없었던 점을 수정했다.</w:t>
                   </w:r>
                 </w:p>
               </w:tc>
@@ -13955,12 +14773,14 @@
                   <w:pPr>
                     <w:framePr w:hSpace="142" w:wrap="around" w:vAnchor="text" w:hAnchor="margin" w:y="1"/>
                   </w:pPr>
+                  <w:proofErr w:type="spellStart"/>
                   <w:r>
                     <w:rPr>
                       <w:rFonts w:hint="eastAsia"/>
                     </w:rPr>
                     <w:t>ButtonPackage</w:t>
                   </w:r>
+                  <w:proofErr w:type="spellEnd"/>
                 </w:p>
               </w:tc>
               <w:tc>
@@ -14006,12 +14826,14 @@
                   <w:pPr>
                     <w:framePr w:hSpace="142" w:wrap="around" w:vAnchor="text" w:hAnchor="margin" w:y="1"/>
                   </w:pPr>
+                  <w:proofErr w:type="spellStart"/>
                   <w:r>
                     <w:rPr>
                       <w:rFonts w:hint="eastAsia"/>
                     </w:rPr>
                     <w:t>haku</w:t>
                   </w:r>
+                  <w:proofErr w:type="spellEnd"/>
                 </w:p>
               </w:tc>
             </w:tr>
@@ -14025,12 +14847,14 @@
                   <w:pPr>
                     <w:framePr w:hSpace="142" w:wrap="around" w:vAnchor="text" w:hAnchor="margin" w:y="1"/>
                   </w:pPr>
+                  <w:proofErr w:type="spellStart"/>
                   <w:r>
                     <w:rPr>
                       <w:rFonts w:hint="eastAsia"/>
                     </w:rPr>
                     <w:t>ListModule</w:t>
                   </w:r>
+                  <w:proofErr w:type="spellEnd"/>
                 </w:p>
               </w:tc>
               <w:tc>
@@ -14076,12 +14900,14 @@
                   <w:pPr>
                     <w:framePr w:hSpace="142" w:wrap="around" w:vAnchor="text" w:hAnchor="margin" w:y="1"/>
                   </w:pPr>
+                  <w:proofErr w:type="spellStart"/>
                   <w:r>
                     <w:rPr>
                       <w:rFonts w:hint="eastAsia"/>
                     </w:rPr>
                     <w:t>haku</w:t>
                   </w:r>
+                  <w:proofErr w:type="spellEnd"/>
                 </w:p>
               </w:tc>
             </w:tr>
@@ -14095,12 +14921,14 @@
                   <w:pPr>
                     <w:framePr w:hSpace="142" w:wrap="around" w:vAnchor="text" w:hAnchor="margin" w:y="1"/>
                   </w:pPr>
+                  <w:proofErr w:type="spellStart"/>
                   <w:r>
                     <w:rPr>
                       <w:rFonts w:hint="eastAsia"/>
                     </w:rPr>
                     <w:t>MessagePackage</w:t>
                   </w:r>
+                  <w:proofErr w:type="spellEnd"/>
                 </w:p>
               </w:tc>
               <w:tc>
@@ -14146,12 +14974,14 @@
                   <w:pPr>
                     <w:framePr w:hSpace="142" w:wrap="around" w:vAnchor="text" w:hAnchor="margin" w:y="1"/>
                   </w:pPr>
+                  <w:proofErr w:type="spellStart"/>
                   <w:r>
                     <w:rPr>
                       <w:rFonts w:hint="eastAsia"/>
                     </w:rPr>
                     <w:t>haku</w:t>
                   </w:r>
+                  <w:proofErr w:type="spellEnd"/>
                 </w:p>
               </w:tc>
             </w:tr>
@@ -14165,12 +14995,14 @@
                   <w:pPr>
                     <w:framePr w:hSpace="142" w:wrap="around" w:vAnchor="text" w:hAnchor="margin" w:y="1"/>
                   </w:pPr>
+                  <w:proofErr w:type="spellStart"/>
                   <w:r>
                     <w:rPr>
                       <w:rFonts w:hint="eastAsia"/>
                     </w:rPr>
                     <w:t>WindowModule</w:t>
                   </w:r>
+                  <w:proofErr w:type="spellEnd"/>
                 </w:p>
               </w:tc>
               <w:tc>
@@ -14216,12 +15048,14 @@
                   <w:pPr>
                     <w:framePr w:hSpace="142" w:wrap="around" w:vAnchor="text" w:hAnchor="margin" w:y="1"/>
                   </w:pPr>
+                  <w:proofErr w:type="spellStart"/>
                   <w:r>
                     <w:rPr>
                       <w:rFonts w:hint="eastAsia"/>
                     </w:rPr>
                     <w:t>haku</w:t>
                   </w:r>
+                  <w:proofErr w:type="spellEnd"/>
                 </w:p>
               </w:tc>
             </w:tr>
@@ -14752,12 +15586,14 @@
                   <w:tcW w:w="3681" w:type="dxa"/>
                 </w:tcPr>
                 <w:p>
+                  <w:proofErr w:type="spellStart"/>
                   <w:r>
                     <w:rPr>
                       <w:rFonts w:hint="eastAsia"/>
                     </w:rPr>
                     <w:t>UnamedCUIProjectHandler</w:t>
                   </w:r>
+                  <w:proofErr w:type="spellEnd"/>
                 </w:p>
               </w:tc>
               <w:tc>
@@ -14780,12 +15616,14 @@
                   <w:tcW w:w="3681" w:type="dxa"/>
                 </w:tcPr>
                 <w:p>
+                  <w:proofErr w:type="spellStart"/>
                   <w:r>
                     <w:rPr>
                       <w:rFonts w:hint="eastAsia"/>
                     </w:rPr>
                     <w:t>WindowModule</w:t>
                   </w:r>
+                  <w:proofErr w:type="spellEnd"/>
                 </w:p>
               </w:tc>
               <w:tc>
@@ -14808,12 +15646,14 @@
                   <w:tcW w:w="3681" w:type="dxa"/>
                 </w:tcPr>
                 <w:p>
+                  <w:proofErr w:type="spellStart"/>
                   <w:r>
                     <w:rPr>
                       <w:rFonts w:hint="eastAsia"/>
                     </w:rPr>
                     <w:t>ListModule</w:t>
                   </w:r>
+                  <w:proofErr w:type="spellEnd"/>
                 </w:p>
               </w:tc>
               <w:tc>
@@ -14836,12 +15676,14 @@
                   <w:tcW w:w="3681" w:type="dxa"/>
                 </w:tcPr>
                 <w:p>
+                  <w:proofErr w:type="spellStart"/>
                   <w:r>
                     <w:rPr>
                       <w:rFonts w:hint="eastAsia"/>
                     </w:rPr>
                     <w:t>ButtonPackage</w:t>
                   </w:r>
+                  <w:proofErr w:type="spellEnd"/>
                 </w:p>
               </w:tc>
               <w:tc>
@@ -14864,12 +15706,14 @@
                   <w:tcW w:w="3681" w:type="dxa"/>
                 </w:tcPr>
                 <w:p>
+                  <w:proofErr w:type="spellStart"/>
                   <w:r>
                     <w:rPr>
                       <w:rFonts w:hint="eastAsia"/>
                     </w:rPr>
                     <w:t>MessagePackage</w:t>
                   </w:r>
+                  <w:proofErr w:type="spellEnd"/>
                 </w:p>
               </w:tc>
               <w:tc>
@@ -14970,12 +15814,14 @@
                   <w:pPr>
                     <w:framePr w:hSpace="142" w:wrap="around" w:vAnchor="text" w:hAnchor="margin" w:y="1"/>
                   </w:pPr>
+                  <w:proofErr w:type="spellStart"/>
                   <w:r>
                     <w:rPr>
                       <w:rFonts w:hint="eastAsia"/>
                     </w:rPr>
                     <w:t>UnamedCUIProject</w:t>
                   </w:r>
+                  <w:proofErr w:type="spellEnd"/>
                 </w:p>
               </w:tc>
               <w:tc>
@@ -15154,6 +16000,7 @@
                 <w:b/>
               </w:rPr>
             </w:pPr>
+            <w:proofErr w:type="spellStart"/>
             <w:r>
               <w:rPr>
                 <w:rFonts w:hint="eastAsia"/>
@@ -15161,6 +16008,7 @@
               </w:rPr>
               <w:t>RevisionNumber</w:t>
             </w:r>
+            <w:proofErr w:type="spellEnd"/>
           </w:p>
         </w:tc>
         <w:tc>
@@ -15206,6 +16054,7 @@
             <w:gridSpan w:val="3"/>
           </w:tcPr>
           <w:p>
+            <w:proofErr w:type="spellStart"/>
             <w:r>
               <w:t>H</w:t>
             </w:r>
@@ -15215,6 +16064,7 @@
               </w:rPr>
               <w:t>aku</w:t>
             </w:r>
+            <w:proofErr w:type="spellEnd"/>
           </w:p>
         </w:tc>
       </w:tr>
@@ -15387,6 +16237,7 @@
                       <w:sz w:val="14"/>
                     </w:rPr>
                   </w:pPr>
+                  <w:proofErr w:type="spellStart"/>
                   <w:r>
                     <w:rPr>
                       <w:rFonts w:hint="eastAsia"/>
@@ -15395,6 +16246,7 @@
                     </w:rPr>
                     <w:t>Impor</w:t>
                   </w:r>
+                  <w:proofErr w:type="spellEnd"/>
                 </w:p>
                 <w:p>
                   <w:pPr>
@@ -15404,6 +16256,7 @@
                       <w:sz w:val="14"/>
                     </w:rPr>
                   </w:pPr>
+                  <w:proofErr w:type="spellStart"/>
                   <w:r>
                     <w:rPr>
                       <w:rFonts w:hint="eastAsia"/>
@@ -15412,6 +16265,7 @@
                     </w:rPr>
                     <w:t>tance</w:t>
                   </w:r>
+                  <w:proofErr w:type="spellEnd"/>
                 </w:p>
               </w:tc>
               <w:tc>
@@ -15471,11 +16325,19 @@
                   <w:pPr>
                     <w:framePr w:hSpace="142" w:wrap="around" w:vAnchor="text" w:hAnchor="margin" w:y="1"/>
                   </w:pPr>
-                  <w:r>
-                    <w:rPr>
-                      <w:rFonts w:hint="eastAsia"/>
-                    </w:rPr>
-                    <w:t>Kernal/</w:t>
+                  <w:proofErr w:type="spellStart"/>
+                  <w:r>
+                    <w:rPr>
+                      <w:rFonts w:hint="eastAsia"/>
+                    </w:rPr>
+                    <w:t>Kernal</w:t>
+                  </w:r>
+                  <w:proofErr w:type="spellEnd"/>
+                  <w:r>
+                    <w:rPr>
+                      <w:rFonts w:hint="eastAsia"/>
+                    </w:rPr>
+                    <w:t>/</w:t>
                   </w:r>
                 </w:p>
                 <w:p>
@@ -15558,12 +16420,14 @@
                   <w:pPr>
                     <w:framePr w:hSpace="142" w:wrap="around" w:vAnchor="text" w:hAnchor="margin" w:y="1"/>
                   </w:pPr>
+                  <w:proofErr w:type="spellStart"/>
                   <w:r>
                     <w:rPr>
                       <w:rFonts w:hint="eastAsia"/>
                     </w:rPr>
                     <w:t>Kernal</w:t>
                   </w:r>
+                  <w:proofErr w:type="spellEnd"/>
                 </w:p>
               </w:tc>
               <w:tc>
@@ -15619,7 +16483,15 @@
                     <w:t>모듈셀렉터의</w:t>
                   </w:r>
                   <w:r>
-                    <w:t xml:space="preserve"> 생성자에서 기본값으로 NECodeType을 RECENT로 지정한다. 이전에는 UNDEFINED였다.</w:t>
+                    <w:t xml:space="preserve"> 생성자에서 기본값으로 </w:t>
+                  </w:r>
+                  <w:proofErr w:type="spellStart"/>
+                  <w:r>
+                    <w:t>NECodeType</w:t>
+                  </w:r>
+                  <w:proofErr w:type="spellEnd"/>
+                  <w:r>
+                    <w:t>을 RECENT로 지정한다. 이전에는 UNDEFINED였다.</w:t>
                   </w:r>
                 </w:p>
               </w:tc>
@@ -15637,12 +16509,14 @@
                   <w:pPr>
                     <w:framePr w:hSpace="142" w:wrap="around" w:vAnchor="text" w:hAnchor="margin" w:y="1"/>
                   </w:pPr>
+                  <w:proofErr w:type="spellStart"/>
                   <w:r>
                     <w:rPr>
                       <w:rFonts w:hint="eastAsia"/>
                     </w:rPr>
                     <w:t>Kernal</w:t>
                   </w:r>
+                  <w:proofErr w:type="spellEnd"/>
                 </w:p>
               </w:tc>
               <w:tc>
@@ -15703,8 +16577,13 @@
                     </w:rPr>
                     <w:t xml:space="preserve">ug fixed. </w:t>
                   </w:r>
-                  <w:r>
-                    <w:t>recentModule이 "자기 이전" 이 아니라, 항상 "자기 자신" 이었던 오류 수정</w:t>
+                  <w:proofErr w:type="spellStart"/>
+                  <w:r>
+                    <w:t>recentModule</w:t>
+                  </w:r>
+                  <w:proofErr w:type="spellEnd"/>
+                  <w:r>
+                    <w:t>이 "자기 이전" 이 아니라, 항상 "자기 자신" 이었던 오류 수정</w:t>
                   </w:r>
                 </w:p>
               </w:tc>
@@ -15807,12 +16686,14 @@
                   <w:pPr>
                     <w:framePr w:hSpace="142" w:wrap="around" w:vAnchor="text" w:hAnchor="margin" w:y="1"/>
                   </w:pPr>
+                  <w:proofErr w:type="spellStart"/>
                   <w:r>
                     <w:rPr>
                       <w:rFonts w:hint="eastAsia"/>
                     </w:rPr>
                     <w:t>Kernal</w:t>
                   </w:r>
+                  <w:proofErr w:type="spellEnd"/>
                 </w:p>
               </w:tc>
               <w:tc>
@@ -15868,7 +16749,15 @@
                     <w:t>모듈에</w:t>
                   </w:r>
                   <w:r>
-                    <w:t xml:space="preserve"> _onModuleFetched() 핸들러 추가. 기본적으로 initialize를 호출하도록</w:t>
+                    <w:t xml:space="preserve"> _</w:t>
+                  </w:r>
+                  <w:proofErr w:type="spellStart"/>
+                  <w:r>
+                    <w:t>onModuleFetched</w:t>
+                  </w:r>
+                  <w:proofErr w:type="spellEnd"/>
+                  <w:r>
+                    <w:t>() 핸들러 추가. 기본적으로 initialize를 호출하도록</w:t>
                   </w:r>
                   <w:r>
                     <w:tab/>
@@ -16036,12 +16925,14 @@
                   <w:pPr>
                     <w:framePr w:hSpace="142" w:wrap="around" w:vAnchor="text" w:hAnchor="margin" w:y="1"/>
                   </w:pPr>
+                  <w:proofErr w:type="spellStart"/>
                   <w:r>
                     <w:rPr>
                       <w:rFonts w:hint="eastAsia"/>
                     </w:rPr>
                     <w:t>ButtonPackage</w:t>
                   </w:r>
+                  <w:proofErr w:type="spellEnd"/>
                 </w:p>
               </w:tc>
               <w:tc>
@@ -16087,12 +16978,14 @@
                   <w:pPr>
                     <w:framePr w:hSpace="142" w:wrap="around" w:vAnchor="text" w:hAnchor="margin" w:y="1"/>
                   </w:pPr>
+                  <w:proofErr w:type="spellStart"/>
                   <w:r>
                     <w:rPr>
                       <w:rFonts w:hint="eastAsia"/>
                     </w:rPr>
                     <w:t>haku</w:t>
                   </w:r>
+                  <w:proofErr w:type="spellEnd"/>
                 </w:p>
               </w:tc>
             </w:tr>
@@ -16106,12 +16999,14 @@
                   <w:pPr>
                     <w:framePr w:hSpace="142" w:wrap="around" w:vAnchor="text" w:hAnchor="margin" w:y="1"/>
                   </w:pPr>
+                  <w:proofErr w:type="spellStart"/>
                   <w:r>
                     <w:rPr>
                       <w:rFonts w:hint="eastAsia"/>
                     </w:rPr>
                     <w:t>ListModule</w:t>
                   </w:r>
+                  <w:proofErr w:type="spellEnd"/>
                 </w:p>
               </w:tc>
               <w:tc>
@@ -16157,12 +17052,14 @@
                   <w:pPr>
                     <w:framePr w:hSpace="142" w:wrap="around" w:vAnchor="text" w:hAnchor="margin" w:y="1"/>
                   </w:pPr>
+                  <w:proofErr w:type="spellStart"/>
                   <w:r>
                     <w:rPr>
                       <w:rFonts w:hint="eastAsia"/>
                     </w:rPr>
                     <w:t>haku</w:t>
                   </w:r>
+                  <w:proofErr w:type="spellEnd"/>
                 </w:p>
               </w:tc>
             </w:tr>
@@ -16176,12 +17073,14 @@
                   <w:pPr>
                     <w:framePr w:hSpace="142" w:wrap="around" w:vAnchor="text" w:hAnchor="margin" w:y="1"/>
                   </w:pPr>
+                  <w:proofErr w:type="spellStart"/>
                   <w:r>
                     <w:rPr>
                       <w:rFonts w:hint="eastAsia"/>
                     </w:rPr>
                     <w:t>MessagePackage</w:t>
                   </w:r>
+                  <w:proofErr w:type="spellEnd"/>
                 </w:p>
               </w:tc>
               <w:tc>
@@ -16227,12 +17126,14 @@
                   <w:pPr>
                     <w:framePr w:hSpace="142" w:wrap="around" w:vAnchor="text" w:hAnchor="margin" w:y="1"/>
                   </w:pPr>
+                  <w:proofErr w:type="spellStart"/>
                   <w:r>
                     <w:rPr>
                       <w:rFonts w:hint="eastAsia"/>
                     </w:rPr>
                     <w:t>haku</w:t>
                   </w:r>
+                  <w:proofErr w:type="spellEnd"/>
                 </w:p>
               </w:tc>
             </w:tr>
@@ -16246,12 +17147,14 @@
                   <w:pPr>
                     <w:framePr w:hSpace="142" w:wrap="around" w:vAnchor="text" w:hAnchor="margin" w:y="1"/>
                   </w:pPr>
+                  <w:proofErr w:type="spellStart"/>
                   <w:r>
                     <w:rPr>
                       <w:rFonts w:hint="eastAsia"/>
                     </w:rPr>
                     <w:t>WindowModule</w:t>
                   </w:r>
+                  <w:proofErr w:type="spellEnd"/>
                 </w:p>
               </w:tc>
               <w:tc>
@@ -16297,12 +17200,14 @@
                   <w:pPr>
                     <w:framePr w:hSpace="142" w:wrap="around" w:vAnchor="text" w:hAnchor="margin" w:y="1"/>
                   </w:pPr>
+                  <w:proofErr w:type="spellStart"/>
                   <w:r>
                     <w:rPr>
                       <w:rFonts w:hint="eastAsia"/>
                     </w:rPr>
                     <w:t>haku</w:t>
                   </w:r>
+                  <w:proofErr w:type="spellEnd"/>
                 </w:p>
               </w:tc>
             </w:tr>
@@ -16833,12 +17738,14 @@
                   <w:tcW w:w="3681" w:type="dxa"/>
                 </w:tcPr>
                 <w:p>
+                  <w:proofErr w:type="spellStart"/>
                   <w:r>
                     <w:rPr>
                       <w:rFonts w:hint="eastAsia"/>
                     </w:rPr>
                     <w:t>UnamedCUIProjectHandler</w:t>
                   </w:r>
+                  <w:proofErr w:type="spellEnd"/>
                 </w:p>
               </w:tc>
               <w:tc>
@@ -16861,12 +17768,14 @@
                   <w:tcW w:w="3681" w:type="dxa"/>
                 </w:tcPr>
                 <w:p>
+                  <w:proofErr w:type="spellStart"/>
                   <w:r>
                     <w:rPr>
                       <w:rFonts w:hint="eastAsia"/>
                     </w:rPr>
                     <w:t>WindowModule</w:t>
                   </w:r>
+                  <w:proofErr w:type="spellEnd"/>
                 </w:p>
               </w:tc>
               <w:tc>
@@ -16889,12 +17798,14 @@
                   <w:tcW w:w="3681" w:type="dxa"/>
                 </w:tcPr>
                 <w:p>
+                  <w:proofErr w:type="spellStart"/>
                   <w:r>
                     <w:rPr>
                       <w:rFonts w:hint="eastAsia"/>
                     </w:rPr>
                     <w:t>ListModule</w:t>
                   </w:r>
+                  <w:proofErr w:type="spellEnd"/>
                 </w:p>
               </w:tc>
               <w:tc>
@@ -16917,12 +17828,14 @@
                   <w:tcW w:w="3681" w:type="dxa"/>
                 </w:tcPr>
                 <w:p>
+                  <w:proofErr w:type="spellStart"/>
                   <w:r>
                     <w:rPr>
                       <w:rFonts w:hint="eastAsia"/>
                     </w:rPr>
                     <w:t>ButtonPackage</w:t>
                   </w:r>
+                  <w:proofErr w:type="spellEnd"/>
                 </w:p>
               </w:tc>
               <w:tc>
@@ -16945,12 +17858,14 @@
                   <w:tcW w:w="3681" w:type="dxa"/>
                 </w:tcPr>
                 <w:p>
+                  <w:proofErr w:type="spellStart"/>
                   <w:r>
                     <w:rPr>
                       <w:rFonts w:hint="eastAsia"/>
                     </w:rPr>
                     <w:t>MessagePackage</w:t>
                   </w:r>
+                  <w:proofErr w:type="spellEnd"/>
                 </w:p>
               </w:tc>
               <w:tc>
@@ -17051,12 +17966,14 @@
                   <w:pPr>
                     <w:framePr w:hSpace="142" w:wrap="around" w:vAnchor="text" w:hAnchor="margin" w:y="1"/>
                   </w:pPr>
+                  <w:proofErr w:type="spellStart"/>
                   <w:r>
                     <w:rPr>
                       <w:rFonts w:hint="eastAsia"/>
                     </w:rPr>
                     <w:t>UnamedCUIProject</w:t>
                   </w:r>
+                  <w:proofErr w:type="spellEnd"/>
                 </w:p>
               </w:tc>
               <w:tc>
@@ -17247,6 +18164,7 @@
                 <w:b/>
               </w:rPr>
             </w:pPr>
+            <w:proofErr w:type="spellStart"/>
             <w:r>
               <w:rPr>
                 <w:rFonts w:hint="eastAsia"/>
@@ -17254,6 +18172,7 @@
               </w:rPr>
               <w:t>RevisionNumber</w:t>
             </w:r>
+            <w:proofErr w:type="spellEnd"/>
           </w:p>
         </w:tc>
         <w:tc>
@@ -17296,6 +18215,7 @@
             <w:gridSpan w:val="3"/>
           </w:tcPr>
           <w:p>
+            <w:proofErr w:type="spellStart"/>
             <w:r>
               <w:t>H</w:t>
             </w:r>
@@ -17305,6 +18225,7 @@
               </w:rPr>
               <w:t>aku</w:t>
             </w:r>
+            <w:proofErr w:type="spellEnd"/>
           </w:p>
         </w:tc>
       </w:tr>
@@ -17477,6 +18398,7 @@
                       <w:sz w:val="14"/>
                     </w:rPr>
                   </w:pPr>
+                  <w:proofErr w:type="spellStart"/>
                   <w:r>
                     <w:rPr>
                       <w:rFonts w:hint="eastAsia"/>
@@ -17485,6 +18407,7 @@
                     </w:rPr>
                     <w:t>Impor</w:t>
                   </w:r>
+                  <w:proofErr w:type="spellEnd"/>
                 </w:p>
                 <w:p>
                   <w:pPr>
@@ -17494,6 +18417,7 @@
                       <w:sz w:val="14"/>
                     </w:rPr>
                   </w:pPr>
+                  <w:proofErr w:type="spellStart"/>
                   <w:r>
                     <w:rPr>
                       <w:rFonts w:hint="eastAsia"/>
@@ -17502,6 +18426,7 @@
                     </w:rPr>
                     <w:t>tance</w:t>
                   </w:r>
+                  <w:proofErr w:type="spellEnd"/>
                 </w:p>
               </w:tc>
               <w:tc>
@@ -17622,8 +18547,16 @@
                     <w:rPr>
                       <w:rFonts w:hint="eastAsia"/>
                     </w:rPr>
-                    <w:t>모든 소스파일을 UTF-16(LE)로 저장함haku</w:t>
-                  </w:r>
+                    <w:t>모든 소스파일을 UTF-16(LE)로 저장함</w:t>
+                  </w:r>
+                  <w:proofErr w:type="spellStart"/>
+                  <w:r>
+                    <w:rPr>
+                      <w:rFonts w:hint="eastAsia"/>
+                    </w:rPr>
+                    <w:t>haku</w:t>
+                  </w:r>
+                  <w:proofErr w:type="spellEnd"/>
                 </w:p>
               </w:tc>
             </w:tr>
@@ -17637,11 +18570,19 @@
                   <w:pPr>
                     <w:framePr w:hSpace="142" w:wrap="around" w:vAnchor="text" w:hAnchor="margin" w:y="1"/>
                   </w:pPr>
-                  <w:r>
-                    <w:rPr>
-                      <w:rFonts w:hint="eastAsia"/>
-                    </w:rPr>
-                    <w:t>Kernal/</w:t>
+                  <w:proofErr w:type="spellStart"/>
+                  <w:r>
+                    <w:rPr>
+                      <w:rFonts w:hint="eastAsia"/>
+                    </w:rPr>
+                    <w:t>Kernal</w:t>
+                  </w:r>
+                  <w:proofErr w:type="spellEnd"/>
+                  <w:r>
+                    <w:rPr>
+                      <w:rFonts w:hint="eastAsia"/>
+                    </w:rPr>
+                    <w:t>/</w:t>
                   </w:r>
                 </w:p>
                 <w:p>
@@ -17709,7 +18650,49 @@
                     <w:rPr>
                       <w:rFonts w:hint="eastAsia"/>
                     </w:rPr>
-                    <w:t>셀렉터의 CallStack innerclass를 외부에 공개하고, DepthUnit으로 명칭변경</w:t>
+                    <w:t xml:space="preserve">셀렉터의 </w:t>
+                  </w:r>
+                  <w:proofErr w:type="spellStart"/>
+                  <w:r>
+                    <w:rPr>
+                      <w:rFonts w:hint="eastAsia"/>
+                    </w:rPr>
+                    <w:t>CallStack</w:t>
+                  </w:r>
+                  <w:proofErr w:type="spellEnd"/>
+                  <w:r>
+                    <w:rPr>
+                      <w:rFonts w:hint="eastAsia"/>
+                    </w:rPr>
+                    <w:t xml:space="preserve"> </w:t>
+                  </w:r>
+                  <w:proofErr w:type="spellStart"/>
+                  <w:r>
+                    <w:rPr>
+                      <w:rFonts w:hint="eastAsia"/>
+                    </w:rPr>
+                    <w:t>innerclass</w:t>
+                  </w:r>
+                  <w:proofErr w:type="spellEnd"/>
+                  <w:r>
+                    <w:rPr>
+                      <w:rFonts w:hint="eastAsia"/>
+                    </w:rPr>
+                    <w:t xml:space="preserve">를 외부에 공개하고, </w:t>
+                  </w:r>
+                  <w:proofErr w:type="spellStart"/>
+                  <w:r>
+                    <w:rPr>
+                      <w:rFonts w:hint="eastAsia"/>
+                    </w:rPr>
+                    <w:t>DepthUnit</w:t>
+                  </w:r>
+                  <w:proofErr w:type="spellEnd"/>
+                  <w:r>
+                    <w:rPr>
+                      <w:rFonts w:hint="eastAsia"/>
+                    </w:rPr>
+                    <w:t>으로 명칭변경</w:t>
                   </w:r>
                 </w:p>
               </w:tc>
@@ -17727,11 +18710,19 @@
                   <w:pPr>
                     <w:framePr w:hSpace="142" w:wrap="around" w:vAnchor="text" w:hAnchor="margin" w:y="1"/>
                   </w:pPr>
-                  <w:r>
-                    <w:rPr>
-                      <w:rFonts w:hint="eastAsia"/>
-                    </w:rPr>
-                    <w:t>Kernal/</w:t>
+                  <w:proofErr w:type="spellStart"/>
+                  <w:r>
+                    <w:rPr>
+                      <w:rFonts w:hint="eastAsia"/>
+                    </w:rPr>
+                    <w:t>Kernal</w:t>
+                  </w:r>
+                  <w:proofErr w:type="spellEnd"/>
+                  <w:r>
+                    <w:rPr>
+                      <w:rFonts w:hint="eastAsia"/>
+                    </w:rPr>
+                    <w:t>/</w:t>
                   </w:r>
                 </w:p>
                 <w:p>
@@ -17820,11 +18811,19 @@
                   <w:pPr>
                     <w:framePr w:hSpace="142" w:wrap="around" w:vAnchor="text" w:hAnchor="margin" w:y="1"/>
                   </w:pPr>
-                  <w:r>
-                    <w:rPr>
-                      <w:rFonts w:hint="eastAsia"/>
-                    </w:rPr>
-                    <w:t>Kernal/</w:t>
+                  <w:proofErr w:type="spellStart"/>
+                  <w:r>
+                    <w:rPr>
+                      <w:rFonts w:hint="eastAsia"/>
+                    </w:rPr>
+                    <w:t>Kernal</w:t>
+                  </w:r>
+                  <w:proofErr w:type="spellEnd"/>
+                  <w:r>
+                    <w:rPr>
+                      <w:rFonts w:hint="eastAsia"/>
+                    </w:rPr>
+                    <w:t>/</w:t>
                   </w:r>
                 </w:p>
                 <w:p>
@@ -17892,7 +18891,15 @@
                     <w:t>셀렉터에</w:t>
                   </w:r>
                   <w:r>
-                    <w:t xml:space="preserve"> setNodePostion 가능.</w:t>
+                    <w:t xml:space="preserve"> </w:t>
+                  </w:r>
+                  <w:proofErr w:type="spellStart"/>
+                  <w:r>
+                    <w:t>setNodePostion</w:t>
+                  </w:r>
+                  <w:proofErr w:type="spellEnd"/>
+                  <w:r>
+                    <w:t xml:space="preserve"> 가능.</w:t>
                   </w:r>
                 </w:p>
               </w:tc>
@@ -17910,12 +18917,14 @@
                   <w:pPr>
                     <w:framePr w:hSpace="142" w:wrap="around" w:vAnchor="text" w:hAnchor="margin" w:y="1"/>
                   </w:pPr>
+                  <w:proofErr w:type="spellStart"/>
                   <w:r>
                     <w:rPr>
                       <w:rFonts w:hint="eastAsia"/>
                     </w:rPr>
                     <w:t>Kernal</w:t>
                   </w:r>
+                  <w:proofErr w:type="spellEnd"/>
                 </w:p>
               </w:tc>
               <w:tc>
@@ -17967,8 +18976,21 @@
                   <w:pPr>
                     <w:framePr w:hSpace="142" w:wrap="around" w:vAnchor="text" w:hAnchor="margin" w:y="1"/>
                   </w:pPr>
-                  <w:r>
-                    <w:t>NodeIdKey, NodeIdSetKey의 추가</w:t>
+                  <w:proofErr w:type="spellStart"/>
+                  <w:r>
+                    <w:t>NodeIdKey</w:t>
+                  </w:r>
+                  <w:proofErr w:type="spellEnd"/>
+                  <w:r>
+                    <w:t xml:space="preserve">, </w:t>
+                  </w:r>
+                  <w:proofErr w:type="spellStart"/>
+                  <w:r>
+                    <w:t>NodeIdSetKey</w:t>
+                  </w:r>
+                  <w:proofErr w:type="spellEnd"/>
+                  <w:r>
+                    <w:t>의 추가</w:t>
                   </w:r>
                 </w:p>
               </w:tc>
@@ -17997,12 +19019,14 @@
                   <w:pPr>
                     <w:framePr w:hSpace="142" w:wrap="around" w:vAnchor="text" w:hAnchor="margin" w:y="1"/>
                   </w:pPr>
+                  <w:proofErr w:type="spellStart"/>
                   <w:r>
                     <w:rPr>
                       <w:rFonts w:hint="eastAsia"/>
                     </w:rPr>
                     <w:t>EditorManager</w:t>
                   </w:r>
+                  <w:proofErr w:type="spellEnd"/>
                 </w:p>
               </w:tc>
               <w:tc>
@@ -18073,12 +19097,14 @@
                   <w:pPr>
                     <w:framePr w:hSpace="142" w:wrap="around" w:vAnchor="text" w:hAnchor="margin" w:y="1"/>
                   </w:pPr>
+                  <w:proofErr w:type="spellStart"/>
                   <w:r>
                     <w:rPr>
                       <w:rFonts w:hint="eastAsia"/>
                     </w:rPr>
                     <w:t>Kernal</w:t>
                   </w:r>
+                  <w:proofErr w:type="spellEnd"/>
                 </w:p>
               </w:tc>
               <w:tc>
@@ -18130,8 +19156,15 @@
                   <w:pPr>
                     <w:framePr w:hSpace="142" w:wrap="around" w:vAnchor="text" w:hAnchor="margin" w:y="1"/>
                   </w:pPr>
-                  <w:r>
-                    <w:t>bugfix. 같은 타입의 키를 assign할 경우, 동작되지 않는 오류 수정</w:t>
+                  <w:proofErr w:type="spellStart"/>
+                  <w:proofErr w:type="gramStart"/>
+                  <w:r>
+                    <w:t>bugfix</w:t>
+                  </w:r>
+                  <w:proofErr w:type="spellEnd"/>
+                  <w:proofErr w:type="gramEnd"/>
+                  <w:r>
+                    <w:t>. 같은 타입의 키를 assign할 경우, 동작되지 않는 오류 수정</w:t>
                   </w:r>
                 </w:p>
               </w:tc>
@@ -18149,12 +19182,14 @@
                   <w:pPr>
                     <w:framePr w:hSpace="142" w:wrap="around" w:vAnchor="text" w:hAnchor="margin" w:y="1"/>
                   </w:pPr>
+                  <w:proofErr w:type="spellStart"/>
                   <w:r>
                     <w:rPr>
                       <w:rFonts w:hint="eastAsia"/>
                     </w:rPr>
                     <w:t>Kernal</w:t>
                   </w:r>
+                  <w:proofErr w:type="spellEnd"/>
                 </w:p>
               </w:tc>
               <w:tc>
@@ -18206,8 +19241,15 @@
                   <w:pPr>
                     <w:framePr w:hSpace="142" w:wrap="around" w:vAnchor="text" w:hAnchor="margin" w:y="1"/>
                   </w:pPr>
-                  <w:r>
-                    <w:t>bugfix. INI를 생성할때 BOM을 잘못 기록했던 오류 수정.</w:t>
+                  <w:proofErr w:type="spellStart"/>
+                  <w:proofErr w:type="gramStart"/>
+                  <w:r>
+                    <w:t>bugfix</w:t>
+                  </w:r>
+                  <w:proofErr w:type="spellEnd"/>
+                  <w:proofErr w:type="gramEnd"/>
+                  <w:r>
+                    <w:t>. INI를 생성할때 BOM을 잘못 기록했던 오류 수정.</w:t>
                   </w:r>
                 </w:p>
               </w:tc>
@@ -18225,12 +19267,14 @@
                   <w:pPr>
                     <w:framePr w:hSpace="142" w:wrap="around" w:vAnchor="text" w:hAnchor="margin" w:y="1"/>
                   </w:pPr>
+                  <w:proofErr w:type="spellStart"/>
                   <w:r>
                     <w:rPr>
                       <w:rFonts w:hint="eastAsia"/>
                     </w:rPr>
                     <w:t>Kernal</w:t>
                   </w:r>
+                  <w:proofErr w:type="spellEnd"/>
                 </w:p>
               </w:tc>
               <w:tc>
@@ -18293,7 +19337,23 @@
                   </w:r>
                   <w:r>
                     <w:tab/>
-                    <w:t>위해서 reinterpret_cast&lt;NENodeSelector*&gt;를 하는 것으로 변경.</w:t>
+                    <w:t xml:space="preserve">위해서 </w:t>
+                  </w:r>
+                  <w:proofErr w:type="spellStart"/>
+                  <w:r>
+                    <w:t>reinterpret_cast</w:t>
+                  </w:r>
+                  <w:proofErr w:type="spellEnd"/>
+                  <w:r>
+                    <w:t>&lt;</w:t>
+                  </w:r>
+                  <w:proofErr w:type="spellStart"/>
+                  <w:r>
+                    <w:t>NENodeSelector</w:t>
+                  </w:r>
+                  <w:proofErr w:type="spellEnd"/>
+                  <w:r>
+                    <w:t>*&gt;를 하는 것으로 변경.</w:t>
                   </w:r>
                 </w:p>
               </w:tc>
@@ -18311,6 +19371,7 @@
                   <w:pPr>
                     <w:framePr w:hSpace="142" w:wrap="around" w:vAnchor="text" w:hAnchor="margin" w:y="1"/>
                   </w:pPr>
+                  <w:proofErr w:type="spellStart"/>
                   <w:r>
                     <w:rPr>
                       <w:rFonts w:hint="eastAsia"/>
@@ -18323,6 +19384,7 @@
                     </w:rPr>
                     <w:t>ojectHandler</w:t>
                   </w:r>
+                  <w:proofErr w:type="spellEnd"/>
                 </w:p>
               </w:tc>
               <w:tc>
@@ -18374,8 +19436,13 @@
                   <w:pPr>
                     <w:framePr w:hSpace="142" w:wrap="around" w:vAnchor="text" w:hAnchor="margin" w:y="1"/>
                   </w:pPr>
-                  <w:r>
-                    <w:t>CollectorKey를 수정할때 Collector의 insert, remove를 지원함</w:t>
+                  <w:proofErr w:type="spellStart"/>
+                  <w:r>
+                    <w:t>CollectorKey</w:t>
+                  </w:r>
+                  <w:proofErr w:type="spellEnd"/>
+                  <w:r>
+                    <w:t>를 수정할때 Collector의 insert, remove를 지원함</w:t>
                   </w:r>
                 </w:p>
               </w:tc>
@@ -18393,12 +19460,14 @@
                   <w:pPr>
                     <w:framePr w:hSpace="142" w:wrap="around" w:vAnchor="text" w:hAnchor="margin" w:y="1"/>
                   </w:pPr>
+                  <w:proofErr w:type="spellStart"/>
                   <w:r>
                     <w:rPr>
                       <w:rFonts w:hint="eastAsia"/>
                     </w:rPr>
                     <w:t>Kernal</w:t>
                   </w:r>
+                  <w:proofErr w:type="spellEnd"/>
                 </w:p>
               </w:tc>
               <w:tc>
@@ -18450,8 +19519,15 @@
                   <w:pPr>
                     <w:framePr w:hSpace="142" w:wrap="around" w:vAnchor="text" w:hAnchor="margin" w:y="1"/>
                   </w:pPr>
-                  <w:r>
-                    <w:t>bugfix. 서브노드도 id가 부여되고 있던 것을 없앴다. 서브노드는 개별적으로 create될 수 없다.</w:t>
+                  <w:proofErr w:type="spellStart"/>
+                  <w:proofErr w:type="gramStart"/>
+                  <w:r>
+                    <w:t>bugfix</w:t>
+                  </w:r>
+                  <w:proofErr w:type="spellEnd"/>
+                  <w:proofErr w:type="gramEnd"/>
+                  <w:r>
+                    <w:t>. 서브노드도 id가 부여되고 있던 것을 없앴다. 서브노드는 개별적으로 create될 수 없다.</w:t>
                   </w:r>
                   <w:r>
                     <w:tab/>
@@ -18473,12 +19549,14 @@
                   <w:pPr>
                     <w:framePr w:hSpace="142" w:wrap="around" w:vAnchor="text" w:hAnchor="margin" w:y="1"/>
                   </w:pPr>
+                  <w:proofErr w:type="spellStart"/>
                   <w:r>
                     <w:rPr>
                       <w:rFonts w:hint="eastAsia"/>
                     </w:rPr>
                     <w:t>Kernal</w:t>
                   </w:r>
+                  <w:proofErr w:type="spellEnd"/>
                 </w:p>
               </w:tc>
               <w:tc>
@@ -18549,8 +19627,23 @@
                   <w:pPr>
                     <w:framePr w:hSpace="142" w:wrap="around" w:vAnchor="text" w:hAnchor="margin" w:y="1"/>
                   </w:pPr>
-                  <w:r>
-                    <w:t xml:space="preserve">bugfix. 스크립트 동기화시, ScriptManager에 노드의 id가 0이되어input 되었던 점을 </w:t>
+                  <w:proofErr w:type="spellStart"/>
+                  <w:proofErr w:type="gramStart"/>
+                  <w:r>
+                    <w:t>bugfix</w:t>
+                  </w:r>
+                  <w:proofErr w:type="spellEnd"/>
+                  <w:proofErr w:type="gramEnd"/>
+                  <w:r>
+                    <w:t xml:space="preserve">. 스크립트 동기화시, </w:t>
+                  </w:r>
+                  <w:proofErr w:type="spellStart"/>
+                  <w:r>
+                    <w:t>ScriptManager</w:t>
+                  </w:r>
+                  <w:proofErr w:type="spellEnd"/>
+                  <w:r>
+                    <w:t xml:space="preserve">에 노드의 id가 0이되어input 되었던 점을 </w:t>
                   </w:r>
                   <w:r>
                     <w:lastRenderedPageBreak/>
@@ -18773,12 +19866,14 @@
                   <w:pPr>
                     <w:framePr w:hSpace="142" w:wrap="around" w:vAnchor="text" w:hAnchor="margin" w:y="1"/>
                   </w:pPr>
+                  <w:proofErr w:type="spellStart"/>
                   <w:r>
                     <w:rPr>
                       <w:rFonts w:hint="eastAsia"/>
                     </w:rPr>
                     <w:t>haku</w:t>
                   </w:r>
+                  <w:proofErr w:type="spellEnd"/>
                 </w:p>
               </w:tc>
             </w:tr>
@@ -18792,12 +19887,14 @@
                   <w:pPr>
                     <w:framePr w:hSpace="142" w:wrap="around" w:vAnchor="text" w:hAnchor="margin" w:y="1"/>
                   </w:pPr>
+                  <w:proofErr w:type="spellStart"/>
                   <w:r>
                     <w:rPr>
                       <w:rFonts w:hint="eastAsia"/>
                     </w:rPr>
                     <w:t>CAudio</w:t>
                   </w:r>
+                  <w:proofErr w:type="spellEnd"/>
                 </w:p>
               </w:tc>
               <w:tc>
@@ -18843,12 +19940,14 @@
                   <w:pPr>
                     <w:framePr w:hSpace="142" w:wrap="around" w:vAnchor="text" w:hAnchor="margin" w:y="1"/>
                   </w:pPr>
+                  <w:proofErr w:type="spellStart"/>
                   <w:r>
                     <w:rPr>
                       <w:rFonts w:hint="eastAsia"/>
                     </w:rPr>
                     <w:t>haku</w:t>
                   </w:r>
+                  <w:proofErr w:type="spellEnd"/>
                 </w:p>
               </w:tc>
             </w:tr>
@@ -18913,12 +20012,14 @@
                   <w:pPr>
                     <w:framePr w:hSpace="142" w:wrap="around" w:vAnchor="text" w:hAnchor="margin" w:y="1"/>
                   </w:pPr>
+                  <w:proofErr w:type="spellStart"/>
                   <w:r>
                     <w:rPr>
                       <w:rFonts w:hint="eastAsia"/>
                     </w:rPr>
                     <w:t>haku</w:t>
                   </w:r>
+                  <w:proofErr w:type="spellEnd"/>
                 </w:p>
               </w:tc>
             </w:tr>
@@ -18932,12 +20033,14 @@
                   <w:pPr>
                     <w:framePr w:hSpace="142" w:wrap="around" w:vAnchor="text" w:hAnchor="margin" w:y="1"/>
                   </w:pPr>
+                  <w:proofErr w:type="spellStart"/>
                   <w:r>
                     <w:rPr>
                       <w:rFonts w:hint="eastAsia"/>
                     </w:rPr>
                     <w:t>Cartridge_applied</w:t>
                   </w:r>
+                  <w:proofErr w:type="spellEnd"/>
                 </w:p>
               </w:tc>
               <w:tc>
@@ -18983,12 +20086,14 @@
                   <w:pPr>
                     <w:framePr w:hSpace="142" w:wrap="around" w:vAnchor="text" w:hAnchor="margin" w:y="1"/>
                   </w:pPr>
+                  <w:proofErr w:type="spellStart"/>
                   <w:r>
                     <w:rPr>
                       <w:rFonts w:hint="eastAsia"/>
                     </w:rPr>
                     <w:t>haku</w:t>
                   </w:r>
+                  <w:proofErr w:type="spellEnd"/>
                 </w:p>
               </w:tc>
             </w:tr>
@@ -19053,12 +20158,14 @@
                   <w:pPr>
                     <w:framePr w:hSpace="142" w:wrap="around" w:vAnchor="text" w:hAnchor="margin" w:y="1"/>
                   </w:pPr>
+                  <w:proofErr w:type="spellStart"/>
                   <w:r>
                     <w:rPr>
                       <w:rFonts w:hint="eastAsia"/>
                     </w:rPr>
                     <w:t>haku</w:t>
                   </w:r>
+                  <w:proofErr w:type="spellEnd"/>
                 </w:p>
               </w:tc>
             </w:tr>
@@ -19588,12 +20695,14 @@
                   <w:tcW w:w="2330" w:type="dxa"/>
                 </w:tcPr>
                 <w:p>
+                  <w:proofErr w:type="spellStart"/>
                   <w:r>
                     <w:rPr>
                       <w:rFonts w:hint="eastAsia"/>
                     </w:rPr>
                     <w:t>UnamedCUIProjectHandler</w:t>
                   </w:r>
+                  <w:proofErr w:type="spellEnd"/>
                 </w:p>
               </w:tc>
               <w:tc>
@@ -19694,12 +20803,14 @@
                   <w:pPr>
                     <w:framePr w:hSpace="142" w:wrap="around" w:vAnchor="text" w:hAnchor="margin" w:y="1"/>
                   </w:pPr>
+                  <w:proofErr w:type="spellStart"/>
                   <w:r>
                     <w:rPr>
                       <w:rFonts w:hint="eastAsia"/>
                     </w:rPr>
                     <w:t>UnamedCUIProject</w:t>
                   </w:r>
+                  <w:proofErr w:type="spellEnd"/>
                 </w:p>
               </w:tc>
               <w:tc>
@@ -19867,6 +20978,7 @@
                 <w:b/>
               </w:rPr>
             </w:pPr>
+            <w:proofErr w:type="spellStart"/>
             <w:r>
               <w:rPr>
                 <w:rFonts w:hint="eastAsia"/>
@@ -19874,6 +20986,7 @@
               </w:rPr>
               <w:t>RevisionNumber</w:t>
             </w:r>
+            <w:proofErr w:type="spellEnd"/>
           </w:p>
         </w:tc>
         <w:tc>
@@ -19916,12 +21029,14 @@
             <w:gridSpan w:val="3"/>
           </w:tcPr>
           <w:p>
+            <w:proofErr w:type="spellStart"/>
             <w:r>
               <w:rPr>
                 <w:rFonts w:hint="eastAsia"/>
               </w:rPr>
               <w:t>haku</w:t>
             </w:r>
+            <w:proofErr w:type="spellEnd"/>
           </w:p>
         </w:tc>
       </w:tr>
@@ -20550,12 +21665,14 @@
                   <w:tcW w:w="2330" w:type="dxa"/>
                 </w:tcPr>
                 <w:p>
+                  <w:proofErr w:type="spellStart"/>
                   <w:r>
                     <w:rPr>
                       <w:rFonts w:hint="eastAsia"/>
                     </w:rPr>
                     <w:t>UnamedCUIProjectHandler</w:t>
                   </w:r>
+                  <w:proofErr w:type="spellEnd"/>
                 </w:p>
               </w:tc>
               <w:tc>
@@ -20655,12 +21772,14 @@
                   <w:pPr>
                     <w:framePr w:hSpace="142" w:wrap="around" w:vAnchor="text" w:hAnchor="margin" w:y="1"/>
                   </w:pPr>
+                  <w:proofErr w:type="spellStart"/>
                   <w:r>
                     <w:rPr>
                       <w:rFonts w:hint="eastAsia"/>
                     </w:rPr>
                     <w:t>UnamedCUIProject</w:t>
                   </w:r>
+                  <w:proofErr w:type="spellEnd"/>
                 </w:p>
               </w:tc>
               <w:tc>
@@ -20845,6 +21964,7 @@
                 <w:b/>
               </w:rPr>
             </w:pPr>
+            <w:proofErr w:type="spellStart"/>
             <w:r>
               <w:rPr>
                 <w:rFonts w:hint="eastAsia"/>
@@ -20852,6 +21972,7 @@
               </w:rPr>
               <w:t>RevisionNumber</w:t>
             </w:r>
+            <w:proofErr w:type="spellEnd"/>
           </w:p>
         </w:tc>
         <w:tc>
@@ -20894,6 +22015,7 @@
             <w:gridSpan w:val="3"/>
           </w:tcPr>
           <w:p>
+            <w:proofErr w:type="spellStart"/>
             <w:r>
               <w:t>H</w:t>
             </w:r>
@@ -20903,6 +22025,7 @@
               </w:rPr>
               <w:t>aku</w:t>
             </w:r>
+            <w:proofErr w:type="spellEnd"/>
           </w:p>
         </w:tc>
       </w:tr>
@@ -21119,12 +22242,14 @@
                   <w:pPr>
                     <w:framePr w:hSpace="142" w:wrap="around" w:vAnchor="text" w:hAnchor="margin" w:y="1"/>
                   </w:pPr>
+                  <w:proofErr w:type="spellStart"/>
                   <w:r>
                     <w:rPr>
                       <w:rFonts w:hint="eastAsia"/>
                     </w:rPr>
                     <w:t>Developer.Release</w:t>
                   </w:r>
+                  <w:proofErr w:type="spellEnd"/>
                 </w:p>
               </w:tc>
               <w:tc>
@@ -21170,12 +22295,14 @@
                   <w:pPr>
                     <w:framePr w:hSpace="142" w:wrap="around" w:vAnchor="text" w:hAnchor="margin" w:y="1"/>
                   </w:pPr>
+                  <w:proofErr w:type="spellStart"/>
                   <w:r>
                     <w:rPr>
                       <w:rFonts w:hint="eastAsia"/>
                     </w:rPr>
                     <w:t>haku</w:t>
                   </w:r>
+                  <w:proofErr w:type="spellEnd"/>
                 </w:p>
               </w:tc>
             </w:tr>
@@ -21243,12 +22370,14 @@
                   <w:pPr>
                     <w:framePr w:hSpace="142" w:wrap="around" w:vAnchor="text" w:hAnchor="margin" w:y="1"/>
                   </w:pPr>
+                  <w:proofErr w:type="spellStart"/>
                   <w:r>
                     <w:rPr>
                       <w:rFonts w:hint="eastAsia"/>
                     </w:rPr>
                     <w:t>haku</w:t>
                   </w:r>
+                  <w:proofErr w:type="spellEnd"/>
                 </w:p>
               </w:tc>
             </w:tr>
@@ -21313,12 +22442,14 @@
                   <w:pPr>
                     <w:framePr w:hSpace="142" w:wrap="around" w:vAnchor="text" w:hAnchor="margin" w:y="1"/>
                   </w:pPr>
+                  <w:proofErr w:type="spellStart"/>
                   <w:r>
                     <w:rPr>
                       <w:rFonts w:hint="eastAsia"/>
                     </w:rPr>
                     <w:t>haku</w:t>
                   </w:r>
+                  <w:proofErr w:type="spellEnd"/>
                 </w:p>
               </w:tc>
             </w:tr>
@@ -21844,12 +22975,14 @@
                   <w:tcW w:w="2330" w:type="dxa"/>
                 </w:tcPr>
                 <w:p>
+                  <w:proofErr w:type="spellStart"/>
                   <w:r>
                     <w:rPr>
                       <w:rFonts w:hint="eastAsia"/>
                     </w:rPr>
                     <w:t>UnamedCUIProjectHandler</w:t>
                   </w:r>
+                  <w:proofErr w:type="spellEnd"/>
                 </w:p>
               </w:tc>
               <w:tc>
@@ -21949,12 +23082,14 @@
                   <w:pPr>
                     <w:framePr w:hSpace="142" w:wrap="around" w:vAnchor="text" w:hAnchor="margin" w:y="1"/>
                   </w:pPr>
+                  <w:proofErr w:type="spellStart"/>
                   <w:r>
                     <w:rPr>
                       <w:rFonts w:hint="eastAsia"/>
                     </w:rPr>
                     <w:t>UnamedCUIProject</w:t>
                   </w:r>
+                  <w:proofErr w:type="spellEnd"/>
                 </w:p>
               </w:tc>
               <w:tc>
@@ -22122,6 +23257,7 @@
                 <w:b/>
               </w:rPr>
             </w:pPr>
+            <w:proofErr w:type="spellStart"/>
             <w:r>
               <w:rPr>
                 <w:rFonts w:hint="eastAsia"/>
@@ -22129,6 +23265,7 @@
               </w:rPr>
               <w:t>RevisionNumber</w:t>
             </w:r>
+            <w:proofErr w:type="spellEnd"/>
           </w:p>
         </w:tc>
         <w:tc>
@@ -22171,12 +23308,14 @@
             <w:gridSpan w:val="3"/>
           </w:tcPr>
           <w:p>
+            <w:proofErr w:type="spellStart"/>
             <w:r>
               <w:rPr>
                 <w:rFonts w:hint="eastAsia"/>
               </w:rPr>
               <w:t>haku</w:t>
             </w:r>
+            <w:proofErr w:type="spellEnd"/>
           </w:p>
         </w:tc>
       </w:tr>
@@ -22393,12 +23532,14 @@
                   <w:pPr>
                     <w:framePr w:hSpace="142" w:wrap="around" w:vAnchor="text" w:hAnchor="margin" w:y="1"/>
                   </w:pPr>
+                  <w:proofErr w:type="spellStart"/>
                   <w:r>
                     <w:rPr>
                       <w:rFonts w:hint="eastAsia"/>
                     </w:rPr>
                     <w:t>UnamedCUIProject</w:t>
                   </w:r>
+                  <w:proofErr w:type="spellEnd"/>
                 </w:p>
               </w:tc>
               <w:tc>
@@ -22444,12 +23585,14 @@
                   <w:pPr>
                     <w:framePr w:hSpace="142" w:wrap="around" w:vAnchor="text" w:hAnchor="margin" w:y="1"/>
                   </w:pPr>
+                  <w:proofErr w:type="spellStart"/>
                   <w:r>
                     <w:rPr>
                       <w:rFonts w:hint="eastAsia"/>
                     </w:rPr>
                     <w:t>haku</w:t>
                   </w:r>
+                  <w:proofErr w:type="spellEnd"/>
                 </w:p>
               </w:tc>
             </w:tr>
@@ -22463,12 +23606,14 @@
                   <w:pPr>
                     <w:framePr w:hSpace="142" w:wrap="around" w:vAnchor="text" w:hAnchor="margin" w:y="1"/>
                   </w:pPr>
+                  <w:proofErr w:type="spellStart"/>
                   <w:r>
                     <w:rPr>
                       <w:rFonts w:hint="eastAsia"/>
                     </w:rPr>
                     <w:t>UnamedCUIProjectHandler</w:t>
                   </w:r>
+                  <w:proofErr w:type="spellEnd"/>
                 </w:p>
               </w:tc>
               <w:tc>
@@ -22514,6 +23659,7 @@
                   <w:pPr>
                     <w:framePr w:hSpace="142" w:wrap="around" w:vAnchor="text" w:hAnchor="margin" w:y="1"/>
                   </w:pPr>
+                  <w:proofErr w:type="spellStart"/>
                   <w:r>
                     <w:rPr>
                       <w:rFonts w:hint="eastAsia"/>
@@ -22526,6 +23672,7 @@
                     </w:rPr>
                     <w:t>aku</w:t>
                   </w:r>
+                  <w:proofErr w:type="spellEnd"/>
                 </w:p>
               </w:tc>
             </w:tr>
@@ -22539,12 +23686,14 @@
                   <w:pPr>
                     <w:framePr w:hSpace="142" w:wrap="around" w:vAnchor="text" w:hAnchor="margin" w:y="1"/>
                   </w:pPr>
+                  <w:proofErr w:type="spellStart"/>
                   <w:r>
                     <w:rPr>
                       <w:rFonts w:hint="eastAsia"/>
                     </w:rPr>
                     <w:t>StandardEditorManager</w:t>
                   </w:r>
+                  <w:proofErr w:type="spellEnd"/>
                 </w:p>
               </w:tc>
               <w:tc>
@@ -22590,12 +23739,14 @@
                   <w:pPr>
                     <w:framePr w:hSpace="142" w:wrap="around" w:vAnchor="text" w:hAnchor="margin" w:y="1"/>
                   </w:pPr>
+                  <w:proofErr w:type="spellStart"/>
                   <w:r>
                     <w:rPr>
                       <w:rFonts w:hint="eastAsia"/>
                     </w:rPr>
                     <w:t>haku</w:t>
                   </w:r>
+                  <w:proofErr w:type="spellEnd"/>
                 </w:p>
               </w:tc>
             </w:tr>
@@ -22609,12 +23760,14 @@
                   <w:pPr>
                     <w:framePr w:hSpace="142" w:wrap="around" w:vAnchor="text" w:hAnchor="margin" w:y="1"/>
                   </w:pPr>
+                  <w:proofErr w:type="spellStart"/>
                   <w:r>
                     <w:rPr>
                       <w:rFonts w:hint="eastAsia"/>
                     </w:rPr>
                     <w:t>StandardDialog</w:t>
                   </w:r>
+                  <w:proofErr w:type="spellEnd"/>
                 </w:p>
               </w:tc>
               <w:tc>
@@ -22660,6 +23813,7 @@
                   <w:pPr>
                     <w:framePr w:hSpace="142" w:wrap="around" w:vAnchor="text" w:hAnchor="margin" w:y="1"/>
                   </w:pPr>
+                  <w:proofErr w:type="spellStart"/>
                   <w:r>
                     <w:rPr>
                       <w:rFonts w:hint="eastAsia"/>
@@ -22669,6 +23823,7 @@
                   <w:r>
                     <w:t>aku</w:t>
                   </w:r>
+                  <w:proofErr w:type="spellEnd"/>
                 </w:p>
               </w:tc>
             </w:tr>
@@ -23194,12 +24349,14 @@
                   <w:tcW w:w="2330" w:type="dxa"/>
                 </w:tcPr>
                 <w:p>
+                  <w:proofErr w:type="spellStart"/>
                   <w:r>
                     <w:rPr>
                       <w:rFonts w:hint="eastAsia"/>
                     </w:rPr>
                     <w:t>UnamedCUIProjectHandler</w:t>
                   </w:r>
+                  <w:proofErr w:type="spellEnd"/>
                 </w:p>
               </w:tc>
               <w:tc>
@@ -23299,12 +24456,14 @@
                   <w:pPr>
                     <w:framePr w:hSpace="142" w:wrap="around" w:vAnchor="text" w:hAnchor="margin" w:y="1"/>
                   </w:pPr>
+                  <w:proofErr w:type="spellStart"/>
                   <w:r>
                     <w:rPr>
                       <w:rFonts w:hint="eastAsia"/>
                     </w:rPr>
                     <w:t>UnamedCUIProject</w:t>
                   </w:r>
+                  <w:proofErr w:type="spellEnd"/>
                 </w:p>
               </w:tc>
               <w:tc>
@@ -23470,6 +24629,7 @@
                 <w:b/>
               </w:rPr>
             </w:pPr>
+            <w:proofErr w:type="spellStart"/>
             <w:r>
               <w:rPr>
                 <w:rFonts w:hint="eastAsia"/>
@@ -23477,6 +24637,7 @@
               </w:rPr>
               <w:t>RevisionNumber</w:t>
             </w:r>
+            <w:proofErr w:type="spellEnd"/>
           </w:p>
         </w:tc>
         <w:tc>
@@ -23519,6 +24680,7 @@
             <w:gridSpan w:val="3"/>
           </w:tcPr>
           <w:p>
+            <w:proofErr w:type="spellStart"/>
             <w:r>
               <w:rPr>
                 <w:rFonts w:hint="eastAsia"/>
@@ -23531,6 +24693,7 @@
               </w:rPr>
               <w:t>aku</w:t>
             </w:r>
+            <w:proofErr w:type="spellEnd"/>
           </w:p>
         </w:tc>
       </w:tr>
@@ -23799,12 +24962,14 @@
                   <w:pPr>
                     <w:framePr w:hSpace="142" w:wrap="around" w:vAnchor="page" w:hAnchor="margin" w:y="1786"/>
                   </w:pPr>
+                  <w:proofErr w:type="spellStart"/>
                   <w:r>
                     <w:rPr>
                       <w:rFonts w:hint="eastAsia"/>
                     </w:rPr>
                     <w:t>haku</w:t>
                   </w:r>
+                  <w:proofErr w:type="spellEnd"/>
                 </w:p>
               </w:tc>
             </w:tr>
@@ -23818,12 +24983,14 @@
                   <w:pPr>
                     <w:framePr w:hSpace="142" w:wrap="around" w:vAnchor="page" w:hAnchor="margin" w:y="1786"/>
                   </w:pPr>
+                  <w:proofErr w:type="spellStart"/>
                   <w:r>
                     <w:rPr>
                       <w:rFonts w:hint="eastAsia"/>
                     </w:rPr>
                     <w:t>StandardKernalManagerPackage</w:t>
                   </w:r>
+                  <w:proofErr w:type="spellEnd"/>
                 </w:p>
               </w:tc>
               <w:tc>
@@ -23869,12 +25036,14 @@
                   <w:pPr>
                     <w:framePr w:hSpace="142" w:wrap="around" w:vAnchor="page" w:hAnchor="margin" w:y="1786"/>
                   </w:pPr>
+                  <w:proofErr w:type="spellStart"/>
                   <w:r>
                     <w:rPr>
                       <w:rFonts w:hint="eastAsia"/>
                     </w:rPr>
                     <w:t>haku</w:t>
                   </w:r>
+                  <w:proofErr w:type="spellEnd"/>
                 </w:p>
               </w:tc>
             </w:tr>
@@ -24400,12 +25569,14 @@
                   <w:tcW w:w="2330" w:type="dxa"/>
                 </w:tcPr>
                 <w:p>
+                  <w:proofErr w:type="spellStart"/>
                   <w:r>
                     <w:rPr>
                       <w:rFonts w:hint="eastAsia"/>
                     </w:rPr>
                     <w:t>UnamedCUIProjectHandler</w:t>
                   </w:r>
+                  <w:proofErr w:type="spellEnd"/>
                 </w:p>
               </w:tc>
               <w:tc>
@@ -24505,12 +25676,14 @@
                   <w:pPr>
                     <w:framePr w:hSpace="142" w:wrap="around" w:vAnchor="page" w:hAnchor="margin" w:y="1786"/>
                   </w:pPr>
+                  <w:proofErr w:type="spellStart"/>
                   <w:r>
                     <w:rPr>
                       <w:rFonts w:hint="eastAsia"/>
                     </w:rPr>
                     <w:t>UnamedCUIProject</w:t>
                   </w:r>
+                  <w:proofErr w:type="spellEnd"/>
                 </w:p>
               </w:tc>
               <w:tc>
@@ -24691,6 +25864,7 @@
                 <w:b/>
               </w:rPr>
             </w:pPr>
+            <w:proofErr w:type="spellStart"/>
             <w:r>
               <w:rPr>
                 <w:rFonts w:hint="eastAsia"/>
@@ -24698,6 +25872,7 @@
               </w:rPr>
               <w:t>RevisionNumber</w:t>
             </w:r>
+            <w:proofErr w:type="spellEnd"/>
           </w:p>
         </w:tc>
         <w:tc>
@@ -24743,12 +25918,14 @@
             <w:gridSpan w:val="3"/>
           </w:tcPr>
           <w:p>
+            <w:proofErr w:type="spellStart"/>
             <w:r>
               <w:rPr>
                 <w:rFonts w:hint="eastAsia"/>
               </w:rPr>
               <w:t>haku</w:t>
             </w:r>
+            <w:proofErr w:type="spellEnd"/>
           </w:p>
         </w:tc>
       </w:tr>
@@ -25468,9 +26645,6 @@
     <w:p>
       <w:pPr>
         <w:pStyle w:val="FootnoteText"/>
-        <w:rPr>
-          <w:rFonts w:hint="eastAsia"/>
-        </w:rPr>
       </w:pPr>
       <w:r>
         <w:rPr>
@@ -26784,7 +27958,7 @@
 </file>
 
 <file path=customXml/itemProps1.xml><?xml version="1.0" encoding="utf-8"?>
-<ds:datastoreItem xmlns:ds="http://schemas.openxmlformats.org/officeDocument/2006/customXml" ds:itemID="{96C38A6A-0C39-4F77-A892-FEE31474B935}">
+<ds:datastoreItem xmlns:ds="http://schemas.openxmlformats.org/officeDocument/2006/customXml" ds:itemID="{26E0A882-9790-4152-98A2-C7707455FD14}">
   <ds:schemaRefs>
     <ds:schemaRef ds:uri="http://schemas.openxmlformats.org/officeDocument/2006/bibliography"/>
   </ds:schemaRefs>

</xml_diff>